<commit_message>
New Reference document for AutoHotkey in the making
</commit_message>
<xml_diff>
--- a/Custom Scripts/KevinB's AutoHotkey Reference.docx
+++ b/Custom Scripts/KevinB's AutoHotkey Reference.docx
@@ -2,7 +2,19 @@
 <file path=word/document.xml><?xml version="1.0" encoding="utf-8"?>
 <w:document xmlns:wpc="http://schemas.microsoft.com/office/word/2010/wordprocessingCanvas" xmlns:cx="http://schemas.microsoft.com/office/drawing/2014/chartex" xmlns:cx1="http://schemas.microsoft.com/office/drawing/2015/9/8/chartex" xmlns:cx2="http://schemas.microsoft.com/office/drawing/2015/10/21/chartex" xmlns:cx3="http://schemas.microsoft.com/office/drawing/2016/5/9/chartex" xmlns:cx4="http://schemas.microsoft.com/office/drawing/2016/5/10/chartex" xmlns:cx5="http://schemas.microsoft.com/office/drawing/2016/5/11/chartex" xmlns:cx6="http://schemas.microsoft.com/office/drawing/2016/5/12/chartex" xmlns:cx7="http://schemas.microsoft.com/office/drawing/2016/5/13/chartex" xmlns:cx8="http://schemas.microsoft.com/office/drawing/2016/5/14/chartex" xmlns:mc="http://schemas.openxmlformats.org/markup-compatibility/2006" xmlns:aink="http://schemas.microsoft.com/office/drawing/2016/ink" xmlns:am3d="http://schemas.microsoft.com/office/drawing/2017/model3d" xmlns:o="urn:schemas-microsoft-com:office:office" xmlns:r="http://schemas.openxmlformats.org/officeDocument/2006/relationships" xmlns:m="http://schemas.openxmlformats.org/officeDocument/2006/math" xmlns:v="urn:schemas-microsoft-com:vml" xmlns:wp14="http://schemas.microsoft.com/office/word/2010/wordprocessingDrawing" xmlns:wp="http://schemas.openxmlformats.org/drawingml/2006/wordprocessingDrawing" xmlns:w10="urn:schemas-microsoft-com:office:word" xmlns:w="http://schemas.openxmlformats.org/wordprocessingml/2006/main" xmlns:w14="http://schemas.microsoft.com/office/word/2010/wordml" xmlns:w15="http://schemas.microsoft.com/office/word/2012/wordml" xmlns:w16cex="http://schemas.microsoft.com/office/word/2018/wordml/cex" xmlns:w16cid="http://schemas.microsoft.com/office/word/2016/wordml/cid" xmlns:w16="http://schemas.microsoft.com/office/word/2018/wordml" xmlns:w16sdtdh="http://schemas.microsoft.com/office/word/2020/wordml/sdtdatahash" xmlns:w16se="http://schemas.microsoft.com/office/word/2015/wordml/symex" xmlns:wpg="http://schemas.microsoft.com/office/word/2010/wordprocessingGroup" xmlns:wpi="http://schemas.microsoft.com/office/word/2010/wordprocessingInk" xmlns:wne="http://schemas.microsoft.com/office/word/2006/wordml" xmlns:wps="http://schemas.microsoft.com/office/word/2010/wordprocessingShape" mc:Ignorable="w14 w15 w16se w16cid w16 w16cex w16sdtdh wp14">
   <w:body>
-    <w:p/>
+    <w:p>
+      <w:pPr>
+        <w:pStyle w:val="CODE"/>
+      </w:pPr>
+      <w:r>
+        <w:t>Code example</w:t>
+      </w:r>
+    </w:p>
+    <w:p>
+      <w:pPr>
+        <w:pStyle w:val="CODE"/>
+      </w:pPr>
+    </w:p>
     <w:sectPr>
       <w:pgSz w:w="12240" w:h="15840"/>
       <w:pgMar w:top="288" w:right="288" w:bottom="288" w:left="288" w:header="720" w:footer="720" w:gutter="0"/>

</xml_diff>

<commit_message>
Update KevinB's AutoHotkey Reference.docx
</commit_message>
<xml_diff>
--- a/Custom Scripts/KevinB's AutoHotkey Reference.docx
+++ b/Custom Scripts/KevinB's AutoHotkey Reference.docx
@@ -1,19 +1,264 @@
 
 <file path=word/document.xml><?xml version="1.0" encoding="utf-8"?>
 <w:document xmlns:wpc="http://schemas.microsoft.com/office/word/2010/wordprocessingCanvas" xmlns:cx="http://schemas.microsoft.com/office/drawing/2014/chartex" xmlns:cx1="http://schemas.microsoft.com/office/drawing/2015/9/8/chartex" xmlns:cx2="http://schemas.microsoft.com/office/drawing/2015/10/21/chartex" xmlns:cx3="http://schemas.microsoft.com/office/drawing/2016/5/9/chartex" xmlns:cx4="http://schemas.microsoft.com/office/drawing/2016/5/10/chartex" xmlns:cx5="http://schemas.microsoft.com/office/drawing/2016/5/11/chartex" xmlns:cx6="http://schemas.microsoft.com/office/drawing/2016/5/12/chartex" xmlns:cx7="http://schemas.microsoft.com/office/drawing/2016/5/13/chartex" xmlns:cx8="http://schemas.microsoft.com/office/drawing/2016/5/14/chartex" xmlns:mc="http://schemas.openxmlformats.org/markup-compatibility/2006" xmlns:aink="http://schemas.microsoft.com/office/drawing/2016/ink" xmlns:am3d="http://schemas.microsoft.com/office/drawing/2017/model3d" xmlns:o="urn:schemas-microsoft-com:office:office" xmlns:r="http://schemas.openxmlformats.org/officeDocument/2006/relationships" xmlns:m="http://schemas.openxmlformats.org/officeDocument/2006/math" xmlns:v="urn:schemas-microsoft-com:vml" xmlns:wp14="http://schemas.microsoft.com/office/word/2010/wordprocessingDrawing" xmlns:wp="http://schemas.openxmlformats.org/drawingml/2006/wordprocessingDrawing" xmlns:w10="urn:schemas-microsoft-com:office:word" xmlns:w="http://schemas.openxmlformats.org/wordprocessingml/2006/main" xmlns:w14="http://schemas.microsoft.com/office/word/2010/wordml" xmlns:w15="http://schemas.microsoft.com/office/word/2012/wordml" xmlns:w16cex="http://schemas.microsoft.com/office/word/2018/wordml/cex" xmlns:w16cid="http://schemas.microsoft.com/office/word/2016/wordml/cid" xmlns:w16="http://schemas.microsoft.com/office/word/2018/wordml" xmlns:w16sdtdh="http://schemas.microsoft.com/office/word/2020/wordml/sdtdatahash" xmlns:w16se="http://schemas.microsoft.com/office/word/2015/wordml/symex" xmlns:wpg="http://schemas.microsoft.com/office/word/2010/wordprocessingGroup" xmlns:wpi="http://schemas.microsoft.com/office/word/2010/wordprocessingInk" xmlns:wne="http://schemas.microsoft.com/office/word/2006/wordml" xmlns:wps="http://schemas.microsoft.com/office/word/2010/wordprocessingShape" mc:Ignorable="w14 w15 w16se w16cid w16 w16cex w16sdtdh wp14">
+  <w:background w:color="212121" w:themeColor="background2" w:themeShade="7F"/>
   <w:body>
     <w:p>
       <w:pPr>
-        <w:pStyle w:val="CODE"/>
+        <w:pStyle w:val="Body-Serif1"/>
       </w:pPr>
       <w:r>
-        <w:t>Code example</w:t>
+        <w:t>Create an array:</w:t>
       </w:r>
     </w:p>
     <w:p>
       <w:pPr>
-        <w:pStyle w:val="CODE"/>
+        <w:pStyle w:val="CODE-Accent1"/>
       </w:pPr>
+      <w:r>
+        <w:t xml:space="preserve">Array := [Item1, Item2, ..., </w:t>
+      </w:r>
+      <w:proofErr w:type="spellStart"/>
+      <w:r>
+        <w:t>ItemN</w:t>
+      </w:r>
+      <w:proofErr w:type="spellEnd"/>
+      <w:r>
+        <w:t>]</w:t>
+      </w:r>
+    </w:p>
+    <w:p>
+      <w:pPr>
+        <w:pStyle w:val="CODE-Accent1"/>
+      </w:pPr>
+      <w:r>
+        <w:t xml:space="preserve">Array := </w:t>
+      </w:r>
+      <w:hyperlink r:id="rId4" w:anchor="Usage_Simple_Arrays" w:history="1">
+        <w:r>
+          <w:rPr>
+            <w:rStyle w:val="Hyperlink"/>
+            <w:color w:val="CCFF33" w:themeColor="accent1"/>
+            <w:u w:val="none"/>
+            <w14:textFill>
+              <w14:solidFill>
+                <w14:schemeClr w14:val="accent1">
+                  <w14:alpha w14:val="45000"/>
+                </w14:schemeClr>
+              </w14:solidFill>
+            </w14:textFill>
+          </w:rPr>
+          <w:t>Array</w:t>
+        </w:r>
+      </w:hyperlink>
+      <w:r>
+        <w:t xml:space="preserve">(Item1, Item2, ..., </w:t>
+      </w:r>
+      <w:proofErr w:type="spellStart"/>
+      <w:r>
+        <w:t>ItemN</w:t>
+      </w:r>
+      <w:proofErr w:type="spellEnd"/>
+      <w:r>
+        <w:t>)</w:t>
+      </w:r>
+    </w:p>
+    <w:p>
+      <w:pPr>
+        <w:pStyle w:val="Body-Serif1"/>
+      </w:pPr>
+      <w:r>
+        <w:t>Retrieve an item:</w:t>
+      </w:r>
+    </w:p>
+    <w:p>
+      <w:pPr>
+        <w:pStyle w:val="CODE-Accent1"/>
+      </w:pPr>
+      <w:r>
+        <w:t>Value := Array[Index]</w:t>
+      </w:r>
+    </w:p>
+    <w:p>
+      <w:pPr>
+        <w:pStyle w:val="Body-Serif1"/>
+      </w:pPr>
+      <w:r>
+        <w:t>Assign an item:</w:t>
+      </w:r>
+    </w:p>
+    <w:p>
+      <w:pPr>
+        <w:pStyle w:val="CODE-Accent1"/>
+      </w:pPr>
+      <w:r>
+        <w:t>Array[Index] := Value</w:t>
+      </w:r>
+    </w:p>
+    <w:p>
+      <w:pPr>
+        <w:pStyle w:val="Body-Serif1"/>
+      </w:pPr>
+      <w:r>
+        <w:t xml:space="preserve">Insert one or more items at a given index using the </w:t>
+      </w:r>
+      <w:hyperlink r:id="rId5" w:anchor="InsertAt" w:history="1">
+        <w:proofErr w:type="spellStart"/>
+        <w:r>
+          <w:rPr>
+            <w:color w:val="0000FF"/>
+            <w:u w:val="single"/>
+          </w:rPr>
+          <w:t>InsertAt</w:t>
+        </w:r>
+        <w:proofErr w:type="spellEnd"/>
+      </w:hyperlink>
+      <w:r>
+        <w:t xml:space="preserve"> method:</w:t>
+      </w:r>
+    </w:p>
+    <w:p>
+      <w:pPr>
+        <w:pStyle w:val="CODE-Accent1"/>
+      </w:pPr>
+      <w:proofErr w:type="spellStart"/>
+      <w:r>
+        <w:t>Array.InsertAt</w:t>
+      </w:r>
+      <w:proofErr w:type="spellEnd"/>
+      <w:r>
+        <w:t>(Index, Value, Value2, ...)</w:t>
+      </w:r>
+    </w:p>
+    <w:p>
+      <w:pPr>
+        <w:pStyle w:val="Body-Serif1"/>
+      </w:pPr>
+      <w:r>
+        <w:t xml:space="preserve">Append one or more items using the </w:t>
+      </w:r>
+      <w:hyperlink r:id="rId6" w:anchor="Push" w:history="1">
+        <w:r>
+          <w:rPr>
+            <w:color w:val="0000FF"/>
+            <w:u w:val="single"/>
+          </w:rPr>
+          <w:t>Push</w:t>
+        </w:r>
+      </w:hyperlink>
+      <w:r>
+        <w:t xml:space="preserve"> method:</w:t>
+      </w:r>
+    </w:p>
+    <w:p>
+      <w:pPr>
+        <w:pStyle w:val="CODE-Accent1"/>
+      </w:pPr>
+      <w:proofErr w:type="spellStart"/>
+      <w:r>
+        <w:t>Array.Push</w:t>
+      </w:r>
+      <w:proofErr w:type="spellEnd"/>
+      <w:r>
+        <w:t>(Value, Value2, ...)</w:t>
+      </w:r>
+    </w:p>
+    <w:p>
+      <w:pPr>
+        <w:pStyle w:val="Body-Serif1"/>
+      </w:pPr>
+      <w:r>
+        <w:t xml:space="preserve">Remove an item using the </w:t>
+      </w:r>
+      <w:hyperlink r:id="rId7" w:anchor="RemoveAt" w:history="1">
+        <w:proofErr w:type="spellStart"/>
+        <w:r>
+          <w:rPr>
+            <w:color w:val="0000FF"/>
+            <w:u w:val="single"/>
+          </w:rPr>
+          <w:t>RemoveAt</w:t>
+        </w:r>
+        <w:proofErr w:type="spellEnd"/>
+      </w:hyperlink>
+      <w:r>
+        <w:t xml:space="preserve"> method:</w:t>
+      </w:r>
+    </w:p>
+    <w:p>
+      <w:pPr>
+        <w:pStyle w:val="CODE-Accent1"/>
+      </w:pPr>
+      <w:proofErr w:type="spellStart"/>
+      <w:r>
+        <w:t>RemovedValue</w:t>
+      </w:r>
+      <w:proofErr w:type="spellEnd"/>
+      <w:r>
+        <w:t xml:space="preserve"> := </w:t>
+      </w:r>
+      <w:proofErr w:type="spellStart"/>
+      <w:r>
+        <w:t>Array.RemoveAt</w:t>
+      </w:r>
+      <w:proofErr w:type="spellEnd"/>
+      <w:r>
+        <w:t>(Index)</w:t>
+      </w:r>
+    </w:p>
+    <w:p>
+      <w:pPr>
+        <w:pStyle w:val="Body-Serif1"/>
+      </w:pPr>
+      <w:r>
+        <w:t xml:space="preserve">Remove the last item using the </w:t>
+      </w:r>
+      <w:hyperlink r:id="rId8" w:anchor="Pop" w:history="1">
+        <w:r>
+          <w:rPr>
+            <w:color w:val="0000FF"/>
+            <w:u w:val="single"/>
+          </w:rPr>
+          <w:t>Pop</w:t>
+        </w:r>
+      </w:hyperlink>
+      <w:r>
+        <w:t xml:space="preserve"> method:</w:t>
+      </w:r>
+    </w:p>
+    <w:p>
+      <w:pPr>
+        <w:pStyle w:val="CODE-Accent1"/>
+      </w:pPr>
+      <w:proofErr w:type="spellStart"/>
+      <w:r>
+        <w:t>RemovedValue</w:t>
+      </w:r>
+      <w:proofErr w:type="spellEnd"/>
+      <w:r>
+        <w:t xml:space="preserve"> := </w:t>
+      </w:r>
+      <w:proofErr w:type="spellStart"/>
+      <w:r>
+        <w:t>Array.Pop</w:t>
+      </w:r>
+      <w:proofErr w:type="spellEnd"/>
+      <w:r>
+        <w:t>()</w:t>
+      </w:r>
+    </w:p>
+    <w:p>
+      <w:pPr>
+        <w:pStyle w:val="Body-Serif1"/>
+      </w:pPr>
+    </w:p>
+    <w:p>
+      <w:pPr>
+        <w:pStyle w:val="CODE-Accent3"/>
+      </w:pPr>
+      <w:r>
+        <w:t>%%%%%%%%%%%%%%%%%%%%%%%%%%%%%%%%%%%%%</w:t>
+      </w:r>
     </w:p>
     <w:sectPr>
       <w:pgSz w:w="12240" w:h="15840"/>
@@ -419,7 +664,29 @@
   <w:style w:type="paragraph" w:default="1" w:styleId="Normal">
     <w:name w:val="Normal"/>
     <w:qFormat/>
-    <w:rsid w:val="00872D14"/>
+    <w:rsid w:val="00C071A9"/>
+  </w:style>
+  <w:style w:type="paragraph" w:styleId="Heading2">
+    <w:name w:val="heading 2"/>
+    <w:basedOn w:val="Normal"/>
+    <w:next w:val="Normal"/>
+    <w:link w:val="Heading2Char"/>
+    <w:uiPriority w:val="9"/>
+    <w:unhideWhenUsed/>
+    <w:qFormat/>
+    <w:rsid w:val="00C071A9"/>
+    <w:pPr>
+      <w:keepNext/>
+      <w:keepLines/>
+      <w:spacing w:before="40"/>
+      <w:outlineLvl w:val="1"/>
+    </w:pPr>
+    <w:rPr>
+      <w:rFonts w:asciiTheme="majorHAnsi" w:eastAsiaTheme="majorEastAsia" w:hAnsiTheme="majorHAnsi" w:cstheme="majorBidi"/>
+      <w:color w:val="ABE500" w:themeColor="accent1" w:themeShade="BF"/>
+      <w:sz w:val="26"/>
+      <w:szCs w:val="26"/>
+    </w:rPr>
   </w:style>
   <w:style w:type="character" w:default="1" w:styleId="DefaultParagraphFont">
     <w:name w:val="Default Paragraph Font"/>
@@ -459,7 +726,7 @@
       <w:rFonts w:ascii="Bitstream Vera Sans Mono" w:eastAsia="Times New Roman" w:hAnsi="Bitstream Vera Sans Mono" w:cs="Times New Roman"/>
       <w:b/>
       <w:bCs/>
-      <w:color w:val="2F5496" w:themeColor="accent1" w:themeShade="BF"/>
+      <w:color w:val="ABE500" w:themeColor="accent1" w:themeShade="BF"/>
       <w:sz w:val="20"/>
       <w:szCs w:val="24"/>
     </w:rPr>
@@ -473,7 +740,7 @@
       <w:rFonts w:ascii="Bitstream Vera Sans Mono" w:eastAsia="Times New Roman" w:hAnsi="Bitstream Vera Sans Mono" w:cs="Times New Roman"/>
       <w:b/>
       <w:bCs/>
-      <w:color w:val="2F5496" w:themeColor="accent1" w:themeShade="BF"/>
+      <w:color w:val="ABE500" w:themeColor="accent1" w:themeShade="BF"/>
       <w:sz w:val="20"/>
       <w:szCs w:val="24"/>
     </w:rPr>
@@ -492,7 +759,7 @@
       </w:numPr>
     </w:pPr>
     <w:rPr>
-      <w:color w:val="5A5A5A" w:themeColor="text1" w:themeTint="A5"/>
+      <w:color w:val="C6CECF" w:themeColor="text1" w:themeTint="A5"/>
       <w:spacing w:val="15"/>
     </w:rPr>
   </w:style>
@@ -503,7 +770,7 @@
     <w:uiPriority w:val="11"/>
     <w:rsid w:val="00872D14"/>
     <w:rPr>
-      <w:color w:val="5A5A5A" w:themeColor="text1" w:themeTint="A5"/>
+      <w:color w:val="C6CECF" w:themeColor="text1" w:themeTint="A5"/>
       <w:spacing w:val="15"/>
     </w:rPr>
   </w:style>
@@ -517,7 +784,7 @@
       <w:rFonts w:ascii="Inconsolata" w:hAnsi="Inconsolata"/>
       <w:b w:val="0"/>
       <w:i/>
-      <w:color w:val="C5E0B3" w:themeColor="accent6" w:themeTint="66"/>
+      <w:color w:val="EFE7D9" w:themeColor="accent6" w:themeTint="66"/>
       <w:sz w:val="20"/>
       <w:szCs w:val="20"/>
     </w:rPr>
@@ -535,7 +802,7 @@
       <w:color w:val="auto"/>
       <w:sz w:val="20"/>
       <w:u w:val="none"/>
-      <w:shd w:val="clear" w:color="auto" w:fill="E7E6E6" w:themeFill="background2"/>
+      <w:shd w:val="clear" w:color="auto" w:fill="434343" w:themeFill="background2"/>
       <w:lang w:eastAsia="ja-JP"/>
     </w:rPr>
   </w:style>
@@ -548,7 +815,7 @@
     <w:rPr>
       <w:i/>
       <w:iCs/>
-      <w:color w:val="404040" w:themeColor="text1" w:themeTint="BF"/>
+      <w:color w:val="BDC6C7" w:themeColor="text1" w:themeTint="BF"/>
     </w:rPr>
   </w:style>
   <w:style w:type="table" w:styleId="TableGrid">
@@ -575,7 +842,7 @@
     <w:qFormat/>
     <w:rsid w:val="00872D14"/>
     <w:rPr>
-      <w:color w:val="4472C4" w:themeColor="accent1"/>
+      <w:color w:val="CCFF33" w:themeColor="accent1"/>
       <w14:textFill>
         <w14:solidFill>
           <w14:schemeClr w14:val="accent1">
@@ -592,9 +859,9 @@
     <w:rsid w:val="00872D14"/>
     <w:rPr>
       <w:rFonts w:ascii="Bitstream Vera Sans Mono" w:hAnsi="Bitstream Vera Sans Mono" w:cs="Courier New"/>
-      <w:color w:val="4472C4" w:themeColor="accent1"/>
+      <w:color w:val="CCFF33" w:themeColor="accent1"/>
       <w:sz w:val="20"/>
-      <w:shd w:val="clear" w:color="auto" w:fill="E7E6E6" w:themeFill="background2"/>
+      <w:shd w:val="clear" w:color="auto" w:fill="434343" w:themeFill="background2"/>
       <w14:textFill>
         <w14:solidFill>
           <w14:schemeClr w14:val="accent1">
@@ -612,7 +879,7 @@
     <w:qFormat/>
     <w:rsid w:val="00872D14"/>
     <w:rPr>
-      <w:color w:val="ED7D31" w:themeColor="accent2"/>
+      <w:color w:val="8D8FD6" w:themeColor="accent2"/>
       <w14:textFill>
         <w14:solidFill>
           <w14:schemeClr w14:val="accent2">
@@ -629,9 +896,9 @@
     <w:rsid w:val="00872D14"/>
     <w:rPr>
       <w:rFonts w:ascii="Bitstream Vera Sans Mono" w:hAnsi="Bitstream Vera Sans Mono" w:cs="Courier New"/>
-      <w:color w:val="ED7D31" w:themeColor="accent2"/>
+      <w:color w:val="8D8FD6" w:themeColor="accent2"/>
       <w:sz w:val="20"/>
-      <w:shd w:val="clear" w:color="auto" w:fill="E7E6E6" w:themeFill="background2"/>
+      <w:shd w:val="clear" w:color="auto" w:fill="434343" w:themeFill="background2"/>
       <w14:textFill>
         <w14:solidFill>
           <w14:schemeClr w14:val="accent2">
@@ -650,19 +917,19 @@
     <w:rsid w:val="00AF7FC1"/>
     <w:pPr>
       <w:pBdr>
-        <w:top w:val="single" w:sz="8" w:space="1" w:color="AEAAAA" w:themeColor="background2" w:themeShade="BF" w:shadow="1"/>
-        <w:left w:val="single" w:sz="8" w:space="4" w:color="AEAAAA" w:themeColor="background2" w:themeShade="BF" w:shadow="1"/>
-        <w:bottom w:val="single" w:sz="8" w:space="1" w:color="AEAAAA" w:themeColor="background2" w:themeShade="BF" w:shadow="1"/>
-        <w:right w:val="single" w:sz="8" w:space="4" w:color="AEAAAA" w:themeColor="background2" w:themeShade="BF" w:shadow="1"/>
+        <w:top w:val="single" w:sz="8" w:space="1" w:color="323232" w:themeColor="background2" w:themeShade="BF" w:shadow="1"/>
+        <w:left w:val="single" w:sz="8" w:space="4" w:color="323232" w:themeColor="background2" w:themeShade="BF" w:shadow="1"/>
+        <w:bottom w:val="single" w:sz="8" w:space="1" w:color="323232" w:themeColor="background2" w:themeShade="BF" w:shadow="1"/>
+        <w:right w:val="single" w:sz="8" w:space="4" w:color="323232" w:themeColor="background2" w:themeShade="BF" w:shadow="1"/>
       </w:pBdr>
-      <w:shd w:val="clear" w:color="auto" w:fill="E7E6E6" w:themeFill="background2"/>
+      <w:shd w:val="clear" w:color="auto" w:fill="434343" w:themeFill="background2"/>
       <w:autoSpaceDE w:val="0"/>
       <w:autoSpaceDN w:val="0"/>
       <w:adjustRightInd w:val="0"/>
     </w:pPr>
     <w:rPr>
       <w:rFonts w:ascii="Bitstream Vera Sans Mono" w:hAnsi="Bitstream Vera Sans Mono" w:cs="Courier New"/>
-      <w:color w:val="000000" w:themeColor="text1"/>
+      <w:color w:val="A8B4B5" w:themeColor="text1"/>
       <w:sz w:val="20"/>
       <w14:textFill>
         <w14:solidFill>
@@ -680,9 +947,9 @@
     <w:rsid w:val="00AF7FC1"/>
     <w:rPr>
       <w:rFonts w:ascii="Bitstream Vera Sans Mono" w:hAnsi="Bitstream Vera Sans Mono" w:cs="Courier New"/>
-      <w:color w:val="000000" w:themeColor="text1"/>
+      <w:color w:val="A8B4B5" w:themeColor="text1"/>
       <w:sz w:val="20"/>
-      <w:shd w:val="clear" w:color="auto" w:fill="E7E6E6" w:themeFill="background2"/>
+      <w:shd w:val="clear" w:color="auto" w:fill="434343" w:themeFill="background2"/>
       <w14:textFill>
         <w14:solidFill>
           <w14:schemeClr w14:val="tx1">
@@ -714,7 +981,7 @@
           <w:tl2br w:val="nil"/>
           <w:tr2bl w:val="nil"/>
         </w:tcBorders>
-        <w:shd w:val="clear" w:color="auto" w:fill="ED7D31" w:themeFill="accent2"/>
+        <w:shd w:val="clear" w:color="auto" w:fill="8D8FD6" w:themeFill="accent2"/>
       </w:tcPr>
     </w:tblStylePr>
     <w:tblStylePr w:type="lastRow">
@@ -732,7 +999,7 @@
     </w:tblStylePr>
     <w:tblStylePr w:type="firstCol">
       <w:rPr>
-        <w:color w:val="44546A" w:themeColor="text2"/>
+        <w:color w:val="557B6A" w:themeColor="text2"/>
       </w:rPr>
       <w:tblPr/>
       <w:tcPr>
@@ -790,13 +1057,13 @@
     <w:tblStylePr w:type="band1Horz">
       <w:tblPr/>
       <w:tcPr>
-        <w:shd w:val="clear" w:color="auto" w:fill="B4C6E7" w:themeFill="accent1" w:themeFillTint="66"/>
+        <w:shd w:val="clear" w:color="auto" w:fill="EAFFAD" w:themeFill="accent1" w:themeFillTint="66"/>
       </w:tcPr>
     </w:tblStylePr>
     <w:tblStylePr w:type="band2Horz">
       <w:tblPr/>
       <w:tcPr>
-        <w:shd w:val="clear" w:color="auto" w:fill="D9E2F3" w:themeFill="accent1" w:themeFillTint="33"/>
+        <w:shd w:val="clear" w:color="auto" w:fill="F4FFD6" w:themeFill="accent1" w:themeFillTint="33"/>
       </w:tcPr>
     </w:tblStylePr>
     <w:tblStylePr w:type="neCell">
@@ -859,7 +1126,7 @@
     <w:qFormat/>
     <w:rsid w:val="00AF7FC1"/>
     <w:rPr>
-      <w:color w:val="A5A5A5" w:themeColor="accent3"/>
+      <w:color w:val="FF6E70" w:themeColor="accent3"/>
       <w14:textFill>
         <w14:solidFill>
           <w14:schemeClr w14:val="accent3">
@@ -916,7 +1183,7 @@
     <w:qFormat/>
     <w:rsid w:val="00AF7FC1"/>
     <w:rPr>
-      <w:color w:val="FFC000" w:themeColor="accent4"/>
+      <w:color w:val="86C1D2" w:themeColor="accent4"/>
       <w14:textFill>
         <w14:solidFill>
           <w14:schemeClr w14:val="accent4">
@@ -932,9 +1199,9 @@
     <w:link w:val="CODE-Accent5Char"/>
     <w:autoRedefine/>
     <w:qFormat/>
-    <w:rsid w:val="00872D14"/>
-    <w:rPr>
-      <w:color w:val="5B9BD5" w:themeColor="accent5"/>
+    <w:rsid w:val="005869B2"/>
+    <w:rPr>
+      <w:color w:val="9DE3C8" w:themeColor="accent5"/>
       <w14:textFill>
         <w14:solidFill>
           <w14:schemeClr w14:val="accent5">
@@ -948,12 +1215,12 @@
     <w:name w:val="CODE - Accent 5 Char"/>
     <w:basedOn w:val="CODEChar"/>
     <w:link w:val="CODE-Accent5"/>
-    <w:rsid w:val="00872D14"/>
+    <w:rsid w:val="005869B2"/>
     <w:rPr>
       <w:rFonts w:ascii="Bitstream Vera Sans Mono" w:hAnsi="Bitstream Vera Sans Mono" w:cs="Courier New"/>
-      <w:color w:val="5B9BD5" w:themeColor="accent5"/>
+      <w:color w:val="9DE3C8" w:themeColor="accent5"/>
       <w:sz w:val="20"/>
-      <w:shd w:val="clear" w:color="auto" w:fill="E7E6E6" w:themeFill="background2"/>
+      <w:shd w:val="clear" w:color="auto" w:fill="434343" w:themeFill="background2"/>
       <w14:textFill>
         <w14:solidFill>
           <w14:schemeClr w14:val="accent5">
@@ -971,7 +1238,7 @@
     <w:qFormat/>
     <w:rsid w:val="00872D14"/>
     <w:rPr>
-      <w:color w:val="70AD47" w:themeColor="accent6"/>
+      <w:color w:val="D7C4A1" w:themeColor="accent6"/>
       <w14:textFill>
         <w14:solidFill>
           <w14:schemeClr w14:val="accent6">
@@ -988,9 +1255,9 @@
     <w:rsid w:val="00872D14"/>
     <w:rPr>
       <w:rFonts w:ascii="Bitstream Vera Sans Mono" w:hAnsi="Bitstream Vera Sans Mono" w:cs="Courier New"/>
-      <w:color w:val="70AD47" w:themeColor="accent6"/>
+      <w:color w:val="D7C4A1" w:themeColor="accent6"/>
       <w:sz w:val="20"/>
-      <w:shd w:val="clear" w:color="auto" w:fill="E7E6E6" w:themeFill="background2"/>
+      <w:shd w:val="clear" w:color="auto" w:fill="434343" w:themeFill="background2"/>
       <w14:textFill>
         <w14:solidFill>
           <w14:schemeClr w14:val="accent6">
@@ -1035,48 +1302,168 @@
       </w14:textOutline>
     </w:rPr>
   </w:style>
+  <w:style w:type="character" w:customStyle="1" w:styleId="Heading2Char">
+    <w:name w:val="Heading 2 Char"/>
+    <w:basedOn w:val="DefaultParagraphFont"/>
+    <w:link w:val="Heading2"/>
+    <w:uiPriority w:val="9"/>
+    <w:rsid w:val="00C071A9"/>
+    <w:rPr>
+      <w:rFonts w:asciiTheme="majorHAnsi" w:eastAsiaTheme="majorEastAsia" w:hAnsiTheme="majorHAnsi" w:cstheme="majorBidi"/>
+      <w:color w:val="ABE500" w:themeColor="accent1" w:themeShade="BF"/>
+      <w:sz w:val="26"/>
+      <w:szCs w:val="26"/>
+    </w:rPr>
+  </w:style>
+  <w:style w:type="paragraph" w:styleId="NormalWeb">
+    <w:name w:val="Normal (Web)"/>
+    <w:basedOn w:val="Normal"/>
+    <w:uiPriority w:val="99"/>
+    <w:semiHidden/>
+    <w:unhideWhenUsed/>
+    <w:rsid w:val="005869B2"/>
+    <w:pPr>
+      <w:spacing w:before="100" w:beforeAutospacing="1" w:after="100" w:afterAutospacing="1"/>
+    </w:pPr>
+    <w:rPr>
+      <w:rFonts w:ascii="Times New Roman" w:eastAsia="Times New Roman" w:hAnsi="Times New Roman" w:cs="Times New Roman"/>
+      <w:sz w:val="24"/>
+      <w:szCs w:val="24"/>
+    </w:rPr>
+  </w:style>
+  <w:style w:type="paragraph" w:customStyle="1" w:styleId="Body-Serif3">
+    <w:name w:val="Body - Serif 3"/>
+    <w:basedOn w:val="Body-Serif2"/>
+    <w:link w:val="Body-Serif3Char"/>
+    <w:qFormat/>
+    <w:rsid w:val="005869B2"/>
+    <w:rPr>
+      <w:rFonts w:ascii="Bahnschrift" w:hAnsi="Bahnschrift"/>
+      <w:sz w:val="24"/>
+    </w:rPr>
+  </w:style>
+  <w:style w:type="character" w:customStyle="1" w:styleId="Body-Serif3Char">
+    <w:name w:val="Body - Serif 3 Char"/>
+    <w:basedOn w:val="Body-Serif2Char"/>
+    <w:link w:val="Body-Serif3"/>
+    <w:rsid w:val="005869B2"/>
+    <w:rPr>
+      <w:rFonts w:ascii="Bahnschrift" w:hAnsi="Bahnschrift"/>
+      <w:kern w:val="16"/>
+      <w:sz w:val="24"/>
+      <w14:textOutline w14:w="9525" w14:cap="rnd" w14:cmpd="sng" w14:algn="ctr">
+        <w14:noFill/>
+        <w14:prstDash w14:val="solid"/>
+        <w14:bevel/>
+      </w14:textOutline>
+    </w:rPr>
+  </w:style>
+  <w:style w:type="paragraph" w:styleId="HTMLPreformatted">
+    <w:name w:val="HTML Preformatted"/>
+    <w:basedOn w:val="Normal"/>
+    <w:link w:val="HTMLPreformattedChar"/>
+    <w:uiPriority w:val="99"/>
+    <w:semiHidden/>
+    <w:unhideWhenUsed/>
+    <w:rsid w:val="005869B2"/>
+    <w:pPr>
+      <w:tabs>
+        <w:tab w:val="left" w:pos="916"/>
+        <w:tab w:val="left" w:pos="1832"/>
+        <w:tab w:val="left" w:pos="2748"/>
+        <w:tab w:val="left" w:pos="3664"/>
+        <w:tab w:val="left" w:pos="4580"/>
+        <w:tab w:val="left" w:pos="5496"/>
+        <w:tab w:val="left" w:pos="6412"/>
+        <w:tab w:val="left" w:pos="7328"/>
+        <w:tab w:val="left" w:pos="8244"/>
+        <w:tab w:val="left" w:pos="9160"/>
+        <w:tab w:val="left" w:pos="10076"/>
+        <w:tab w:val="left" w:pos="10992"/>
+        <w:tab w:val="left" w:pos="11908"/>
+        <w:tab w:val="left" w:pos="12824"/>
+        <w:tab w:val="left" w:pos="13740"/>
+        <w:tab w:val="left" w:pos="14656"/>
+      </w:tabs>
+    </w:pPr>
+    <w:rPr>
+      <w:rFonts w:ascii="Courier New" w:eastAsia="Times New Roman" w:hAnsi="Courier New" w:cs="Courier New"/>
+      <w:sz w:val="20"/>
+      <w:szCs w:val="20"/>
+    </w:rPr>
+  </w:style>
+  <w:style w:type="character" w:customStyle="1" w:styleId="HTMLPreformattedChar">
+    <w:name w:val="HTML Preformatted Char"/>
+    <w:basedOn w:val="DefaultParagraphFont"/>
+    <w:link w:val="HTMLPreformatted"/>
+    <w:uiPriority w:val="99"/>
+    <w:semiHidden/>
+    <w:rsid w:val="005869B2"/>
+    <w:rPr>
+      <w:rFonts w:ascii="Courier New" w:eastAsia="Times New Roman" w:hAnsi="Courier New" w:cs="Courier New"/>
+      <w:sz w:val="20"/>
+      <w:szCs w:val="20"/>
+    </w:rPr>
+  </w:style>
+  <w:style w:type="character" w:customStyle="1" w:styleId="bif">
+    <w:name w:val="bif"/>
+    <w:basedOn w:val="DefaultParagraphFont"/>
+    <w:rsid w:val="005869B2"/>
+  </w:style>
+  <w:style w:type="character" w:styleId="Hyperlink">
+    <w:name w:val="Hyperlink"/>
+    <w:basedOn w:val="DefaultParagraphFont"/>
+    <w:uiPriority w:val="99"/>
+    <w:semiHidden/>
+    <w:unhideWhenUsed/>
+    <w:rsid w:val="005869B2"/>
+    <w:rPr>
+      <w:color w:val="0000FF"/>
+      <w:u w:val="single"/>
+    </w:rPr>
+  </w:style>
 </w:styles>
 </file>
 
 <file path=word/theme/theme1.xml><?xml version="1.0" encoding="utf-8"?>
 <a:theme xmlns:a="http://schemas.openxmlformats.org/drawingml/2006/main" name="Office Theme">
   <a:themeElements>
-    <a:clrScheme name="Office">
+    <a:clrScheme name="Dark Slate w/ Neon and Rose Accents">
       <a:dk1>
-        <a:sysClr val="windowText" lastClr="000000"/>
+        <a:srgbClr val="A8B4B5"/>
       </a:dk1>
       <a:lt1>
-        <a:sysClr val="window" lastClr="FFFFFF"/>
+        <a:srgbClr val="0C202A"/>
       </a:lt1>
       <a:dk2>
-        <a:srgbClr val="44546A"/>
+        <a:srgbClr val="557B6A"/>
       </a:dk2>
       <a:lt2>
-        <a:srgbClr val="E7E6E6"/>
+        <a:srgbClr val="434343"/>
       </a:lt2>
       <a:accent1>
-        <a:srgbClr val="4472C4"/>
+        <a:srgbClr val="CCFF33"/>
       </a:accent1>
       <a:accent2>
-        <a:srgbClr val="ED7D31"/>
+        <a:srgbClr val="8D8FD6"/>
       </a:accent2>
       <a:accent3>
-        <a:srgbClr val="A5A5A5"/>
+        <a:srgbClr val="FF6E70"/>
       </a:accent3>
       <a:accent4>
-        <a:srgbClr val="FFC000"/>
+        <a:srgbClr val="86C1D2"/>
       </a:accent4>
       <a:accent5>
-        <a:srgbClr val="5B9BD5"/>
+        <a:srgbClr val="9DE3C8"/>
       </a:accent5>
       <a:accent6>
-        <a:srgbClr val="70AD47"/>
+        <a:srgbClr val="D7C4A1"/>
       </a:accent6>
       <a:hlink>
-        <a:srgbClr val="0563C1"/>
+        <a:srgbClr val="CC6A83"/>
       </a:hlink>
       <a:folHlink>
-        <a:srgbClr val="954F72"/>
+        <a:srgbClr val="2F122E"/>
       </a:folHlink>
     </a:clrScheme>
     <a:fontScheme name="Office">

</xml_diff>

<commit_message>
update to reference doc
</commit_message>
<xml_diff>
--- a/Custom Scripts/KevinB's AutoHotkey Reference.docx
+++ b/Custom Scripts/KevinB's AutoHotkey Reference.docx
@@ -44,13 +44,24 @@
       </w:r>
     </w:p>
     <w:p>
+      <w:pPr>
+        <w:ind w:left="0" w:firstLine="0"/>
+      </w:pPr>
       <w:r>
         <mc:AlternateContent>
           <mc:Choice Requires="wps">
             <w:drawing>
-              <wp:inline distT="0" distB="0" distL="0" distR="0" wp14:anchorId="15E8FACD" wp14:editId="077BB91D">
-                <wp:extent cx="7406640" cy="1143000"/>
+              <wp:anchor distT="0" distB="0" distL="114300" distR="114300" simplePos="0" relativeHeight="251658240" behindDoc="0" locked="0" layoutInCell="1" allowOverlap="1" wp14:anchorId="15E8FACD" wp14:editId="229411F1">
+                <wp:simplePos x="0" y="0"/>
+                <wp:positionH relativeFrom="margin">
+                  <wp:align>center</wp:align>
+                </wp:positionH>
+                <wp:positionV relativeFrom="page">
+                  <wp:posOffset>1520131</wp:posOffset>
+                </wp:positionV>
+                <wp:extent cx="6858000" cy="1143000"/>
                 <wp:effectExtent l="0" t="0" r="0" b="0"/>
+                <wp:wrapTopAndBottom/>
                 <wp:docPr id="1" name="Text Box 1"/>
                 <wp:cNvGraphicFramePr/>
                 <a:graphic xmlns:a="http://schemas.openxmlformats.org/drawingml/2006/main">
@@ -60,7 +71,7 @@
                       <wps:spPr>
                         <a:xfrm>
                           <a:off x="0" y="0"/>
-                          <a:ext cx="7406640" cy="1143000"/>
+                          <a:ext cx="6858000" cy="1143000"/>
                         </a:xfrm>
                         <a:prstGeom prst="rect">
                           <a:avLst/>
@@ -131,7 +142,7 @@
                           </w:p>
                         </w:txbxContent>
                       </wps:txbx>
-                      <wps:bodyPr rot="0" spcFirstLastPara="0" vertOverflow="overflow" horzOverflow="overflow" vert="horz" wrap="square" lIns="91440" tIns="45720" rIns="91440" bIns="45720" numCol="1" spcCol="0" rtlCol="0" fromWordArt="0" anchor="t" anchorCtr="0" forceAA="0" compatLnSpc="1">
+                      <wps:bodyPr rot="0" spcFirstLastPara="0" vertOverflow="overflow" horzOverflow="overflow" vert="horz" wrap="square" lIns="0" tIns="45720" rIns="0" bIns="45720" numCol="1" spcCol="0" rtlCol="0" fromWordArt="0" anchor="t" anchorCtr="0" forceAA="0" compatLnSpc="1">
                         <a:prstTxWarp prst="textNoShape">
                           <a:avLst/>
                         </a:prstTxWarp>
@@ -140,7 +151,10 @@
                     </wps:wsp>
                   </a:graphicData>
                 </a:graphic>
-              </wp:inline>
+                <wp14:sizeRelH relativeFrom="margin">
+                  <wp14:pctWidth>0</wp14:pctWidth>
+                </wp14:sizeRelH>
+              </wp:anchor>
             </w:drawing>
           </mc:Choice>
           <mc:Fallback>
@@ -149,9 +163,9 @@
                 <v:stroke joinstyle="miter"/>
                 <v:path gradientshapeok="t" o:connecttype="rect"/>
               </v:shapetype>
-              <v:shape id="Text Box 1" o:spid="_x0000_s1026" type="#_x0000_t202" style="width:583.2pt;height:90pt;visibility:visible;mso-wrap-style:square;mso-left-percent:-10001;mso-top-percent:-10001;mso-position-horizontal:absolute;mso-position-horizontal-relative:char;mso-position-vertical:absolute;mso-position-vertical-relative:line;mso-left-percent:-10001;mso-top-percent:-10001;v-text-anchor:top" o:gfxdata="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" filled="f" stroked="f" strokeweight=".5pt">
+              <v:shape id="Text Box 1" o:spid="_x0000_s1026" type="#_x0000_t202" style="position:absolute;margin-left:0;margin-top:119.7pt;width:540pt;height:90pt;z-index:251658240;visibility:visible;mso-wrap-style:square;mso-width-percent:0;mso-wrap-distance-left:9pt;mso-wrap-distance-top:0;mso-wrap-distance-right:9pt;mso-wrap-distance-bottom:0;mso-position-horizontal:center;mso-position-horizontal-relative:margin;mso-position-vertical:absolute;mso-position-vertical-relative:page;mso-width-percent:0;mso-width-relative:margin;v-text-anchor:top" o:gfxdata="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" filled="f" stroked="f" strokeweight=".5pt">
                 <v:fill o:detectmouseclick="t"/>
-                <v:textbox>
+                <v:textbox inset="0,,0">
                   <w:txbxContent>
                     <w:p>
                       <w:pPr>
@@ -212,14 +226,18 @@
                     </w:p>
                   </w:txbxContent>
                 </v:textbox>
-                <w10:anchorlock/>
+                <w10:wrap type="topAndBottom" anchorx="margin" anchory="page"/>
               </v:shape>
             </w:pict>
           </mc:Fallback>
         </mc:AlternateContent>
       </w:r>
     </w:p>
-    <w:p/>
+    <w:p>
+      <w:pPr>
+        <w:ind w:left="0" w:firstLine="0"/>
+      </w:pPr>
+    </w:p>
     <w:p>
       <w:pPr>
         <w:pStyle w:val="Heading1"/>
@@ -464,7 +482,7 @@
     </w:p>
     <w:p>
       <w:pPr>
-        <w:pStyle w:val="CODE-Accent5"/>
+        <w:pStyle w:val="CODE-Accent3"/>
       </w:pPr>
       <w:proofErr w:type="spellStart"/>
       <w:r>
@@ -517,12 +535,22 @@
     </w:p>
     <w:p>
       <w:pPr>
-        <w:pStyle w:val="CODE-Accent5"/>
+        <w:pStyle w:val="Normal-CurrentMode"/>
+      </w:pPr>
+    </w:p>
+    <w:p>
+      <w:pPr>
+        <w:pStyle w:val="Normal-CurrentMode"/>
+      </w:pPr>
+    </w:p>
+    <w:p>
+      <w:pPr>
+        <w:pStyle w:val="Normal-CurrentMode"/>
       </w:pPr>
     </w:p>
     <w:sectPr>
       <w:pgSz w:w="12240" w:h="15840"/>
-      <w:pgMar w:top="288" w:right="288" w:bottom="288" w:left="288" w:header="720" w:footer="720" w:gutter="0"/>
+      <w:pgMar w:top="720" w:right="720" w:bottom="720" w:left="720" w:header="720" w:footer="720" w:gutter="0"/>
       <w:cols w:space="720"/>
       <w:docGrid w:linePitch="360"/>
     </w:sectPr>
@@ -924,7 +952,11 @@
   <w:style w:type="paragraph" w:default="1" w:styleId="Normal">
     <w:name w:val="Normal"/>
     <w:qFormat/>
-    <w:rsid w:val="00EA7ACA"/>
+    <w:rsid w:val="00475591"/>
+    <w:pPr>
+      <w:spacing w:after="120"/>
+      <w:ind w:left="288" w:hanging="288"/>
+    </w:pPr>
     <w:rPr>
       <w:sz w:val="24"/>
     </w:rPr>
@@ -961,13 +993,12 @@
     <w:uiPriority w:val="9"/>
     <w:unhideWhenUsed/>
     <w:qFormat/>
-    <w:rsid w:val="00612519"/>
+    <w:rsid w:val="00475591"/>
     <w:pPr>
       <w:spacing w:before="40"/>
       <w:outlineLvl w:val="1"/>
     </w:pPr>
     <w:rPr>
-      <w:color w:val="6C6ECA"/>
       <w:sz w:val="26"/>
       <w:szCs w:val="26"/>
     </w:rPr>
@@ -980,7 +1011,7 @@
     <w:uiPriority w:val="9"/>
     <w:unhideWhenUsed/>
     <w:qFormat/>
-    <w:rsid w:val="00612519"/>
+    <w:rsid w:val="00475591"/>
     <w:pPr>
       <w:keepNext/>
       <w:keepLines/>
@@ -989,7 +1020,7 @@
     </w:pPr>
     <w:rPr>
       <w:rFonts w:asciiTheme="majorHAnsi" w:eastAsiaTheme="majorEastAsia" w:hAnsiTheme="majorHAnsi" w:cstheme="majorBidi"/>
-      <w:color w:val="2F3182" w:themeColor="accent2" w:themeShade="80"/>
+      <w:color w:val="8D8FD6" w:themeColor="accent2"/>
       <w:szCs w:val="24"/>
     </w:rPr>
   </w:style>
@@ -1125,7 +1156,7 @@
     <w:basedOn w:val="CODEChar"/>
     <w:uiPriority w:val="1"/>
     <w:qFormat/>
-    <w:rsid w:val="00AF7FC1"/>
+    <w:rsid w:val="00FA1373"/>
     <w:rPr>
       <w:rFonts w:ascii="Bitstream Vera Sans Mono" w:eastAsiaTheme="minorEastAsia" w:hAnsi="Bitstream Vera Sans Mono" w:cs="Courier New"/>
       <w:b w:val="0"/>
@@ -1171,36 +1202,22 @@
     <w:link w:val="CODE-Accent1Char"/>
     <w:autoRedefine/>
     <w:qFormat/>
-    <w:rsid w:val="00EF4E67"/>
+    <w:rsid w:val="00FA1373"/>
     <w:rPr>
       <w:color w:val="CCFF33" w:themeColor="accent1"/>
       <w:lang w:val="en"/>
-      <w14:textFill>
-        <w14:solidFill>
-          <w14:schemeClr w14:val="accent1">
-            <w14:alpha w14:val="45000"/>
-          </w14:schemeClr>
-        </w14:solidFill>
-      </w14:textFill>
     </w:rPr>
   </w:style>
   <w:style w:type="character" w:customStyle="1" w:styleId="CODE-Accent1Char">
     <w:name w:val="CODE - Accent 1 Char"/>
     <w:basedOn w:val="CODEChar"/>
     <w:link w:val="CODE-Accent1"/>
-    <w:rsid w:val="00EF4E67"/>
-    <w:rPr>
-      <w:rFonts w:ascii="JetBrains Mono Medium" w:hAnsi="JetBrains Mono Medium" w:cs="Courier New"/>
+    <w:rsid w:val="00FA1373"/>
+    <w:rPr>
+      <w:rFonts w:ascii="JetBrains Mono ExtraLight" w:hAnsi="JetBrains Mono ExtraLight" w:cs="Courier New"/>
       <w:color w:val="CCFF33" w:themeColor="accent1"/>
       <w:shd w:val="clear" w:color="auto" w:fill="323232" w:themeFill="background2" w:themeFillShade="BF"/>
       <w:lang w:val="en"/>
-      <w14:textFill>
-        <w14:solidFill>
-          <w14:schemeClr w14:val="accent1">
-            <w14:alpha w14:val="45000"/>
-          </w14:schemeClr>
-        </w14:solidFill>
-      </w14:textFill>
     </w:rPr>
   </w:style>
   <w:style w:type="paragraph" w:customStyle="1" w:styleId="CODE-Accent2">
@@ -1209,35 +1226,20 @@
     <w:link w:val="CODE-Accent2Char"/>
     <w:autoRedefine/>
     <w:qFormat/>
-    <w:rsid w:val="00872D14"/>
+    <w:rsid w:val="00FA1373"/>
     <w:rPr>
       <w:color w:val="8D8FD6" w:themeColor="accent2"/>
-      <w14:textFill>
-        <w14:solidFill>
-          <w14:schemeClr w14:val="accent2">
-            <w14:alpha w14:val="45000"/>
-          </w14:schemeClr>
-        </w14:solidFill>
-      </w14:textFill>
     </w:rPr>
   </w:style>
   <w:style w:type="character" w:customStyle="1" w:styleId="CODE-Accent2Char">
     <w:name w:val="CODE - Accent 2 Char"/>
     <w:basedOn w:val="CODEChar"/>
     <w:link w:val="CODE-Accent2"/>
-    <w:rsid w:val="00872D14"/>
-    <w:rPr>
-      <w:rFonts w:ascii="Bitstream Vera Sans Mono" w:hAnsi="Bitstream Vera Sans Mono" w:cs="Courier New"/>
+    <w:rsid w:val="00FA1373"/>
+    <w:rPr>
+      <w:rFonts w:ascii="JetBrains Mono ExtraLight" w:hAnsi="JetBrains Mono ExtraLight" w:cs="Courier New"/>
       <w:color w:val="8D8FD6" w:themeColor="accent2"/>
-      <w:sz w:val="20"/>
-      <w:shd w:val="clear" w:color="auto" w:fill="434343" w:themeFill="background2"/>
-      <w14:textFill>
-        <w14:solidFill>
-          <w14:schemeClr w14:val="accent2">
-            <w14:alpha w14:val="45000"/>
-          </w14:schemeClr>
-        </w14:solidFill>
-      </w14:textFill>
+      <w:shd w:val="clear" w:color="auto" w:fill="323232" w:themeFill="background2" w:themeFillShade="BF"/>
     </w:rPr>
   </w:style>
   <w:style w:type="paragraph" w:customStyle="1" w:styleId="CODE">
@@ -1246,7 +1248,7 @@
     <w:link w:val="CODEChar"/>
     <w:autoRedefine/>
     <w:qFormat/>
-    <w:rsid w:val="003D313D"/>
+    <w:rsid w:val="00475591"/>
     <w:pPr>
       <w:pBdr>
         <w:top w:val="single" w:sz="8" w:space="1" w:color="323232" w:themeColor="background2" w:themeShade="BF" w:shadow="1"/>
@@ -1261,7 +1263,7 @@
       <w:ind w:left="720" w:right="720"/>
     </w:pPr>
     <w:rPr>
-      <w:rFonts w:ascii="JetBrains Mono Medium" w:hAnsi="JetBrains Mono Medium" w:cs="Courier New"/>
+      <w:rFonts w:ascii="JetBrains Mono ExtraLight" w:hAnsi="JetBrains Mono ExtraLight" w:cs="Courier New"/>
       <w:color w:val="A8B4B5" w:themeColor="text1"/>
       <w:sz w:val="22"/>
       <w14:textFill>
@@ -1277,9 +1279,9 @@
     <w:name w:val="CODE Char"/>
     <w:basedOn w:val="DefaultParagraphFont"/>
     <w:link w:val="CODE"/>
-    <w:rsid w:val="003D313D"/>
-    <w:rPr>
-      <w:rFonts w:ascii="JetBrains Mono Medium" w:hAnsi="JetBrains Mono Medium" w:cs="Courier New"/>
+    <w:rsid w:val="00475591"/>
+    <w:rPr>
+      <w:rFonts w:ascii="JetBrains Mono ExtraLight" w:hAnsi="JetBrains Mono ExtraLight" w:cs="Courier New"/>
       <w:color w:val="A8B4B5" w:themeColor="text1"/>
       <w:shd w:val="clear" w:color="auto" w:fill="323232" w:themeFill="background2" w:themeFillShade="BF"/>
       <w14:textFill>
@@ -1456,16 +1458,9 @@
     <w:basedOn w:val="CODE"/>
     <w:autoRedefine/>
     <w:qFormat/>
-    <w:rsid w:val="00AF7FC1"/>
+    <w:rsid w:val="00FA1373"/>
     <w:rPr>
       <w:color w:val="FF6E70" w:themeColor="accent3"/>
-      <w14:textFill>
-        <w14:solidFill>
-          <w14:schemeClr w14:val="accent3">
-            <w14:alpha w14:val="45000"/>
-          </w14:schemeClr>
-        </w14:solidFill>
-      </w14:textFill>
     </w:rPr>
   </w:style>
   <w:style w:type="paragraph" w:customStyle="1" w:styleId="Body-Serif1">
@@ -1517,16 +1512,9 @@
     <w:basedOn w:val="CODE"/>
     <w:autoRedefine/>
     <w:qFormat/>
-    <w:rsid w:val="00AF7FC1"/>
+    <w:rsid w:val="00FA1373"/>
     <w:rPr>
       <w:color w:val="86C1D2" w:themeColor="accent4"/>
-      <w14:textFill>
-        <w14:solidFill>
-          <w14:schemeClr w14:val="accent4">
-            <w14:alpha w14:val="45000"/>
-          </w14:schemeClr>
-        </w14:solidFill>
-      </w14:textFill>
     </w:rPr>
   </w:style>
   <w:style w:type="paragraph" w:customStyle="1" w:styleId="CODE-Accent5">
@@ -1535,34 +1523,20 @@
     <w:link w:val="CODE-Accent5Char"/>
     <w:autoRedefine/>
     <w:qFormat/>
-    <w:rsid w:val="00F615FE"/>
+    <w:rsid w:val="00FA1373"/>
     <w:rPr>
       <w:color w:val="9DE3C8" w:themeColor="accent5"/>
-      <w14:textFill>
-        <w14:solidFill>
-          <w14:schemeClr w14:val="accent5">
-            <w14:alpha w14:val="45000"/>
-          </w14:schemeClr>
-        </w14:solidFill>
-      </w14:textFill>
     </w:rPr>
   </w:style>
   <w:style w:type="character" w:customStyle="1" w:styleId="CODE-Accent5Char">
     <w:name w:val="CODE - Accent 5 Char"/>
     <w:basedOn w:val="CODEChar"/>
     <w:link w:val="CODE-Accent5"/>
-    <w:rsid w:val="00F615FE"/>
-    <w:rPr>
-      <w:rFonts w:ascii="JetBrains Mono Medium" w:hAnsi="JetBrains Mono Medium" w:cs="Courier New"/>
+    <w:rsid w:val="00FA1373"/>
+    <w:rPr>
+      <w:rFonts w:ascii="JetBrains Mono ExtraLight" w:hAnsi="JetBrains Mono ExtraLight" w:cs="Courier New"/>
       <w:color w:val="9DE3C8" w:themeColor="accent5"/>
       <w:shd w:val="clear" w:color="auto" w:fill="323232" w:themeFill="background2" w:themeFillShade="BF"/>
-      <w14:textFill>
-        <w14:solidFill>
-          <w14:schemeClr w14:val="accent5">
-            <w14:alpha w14:val="45000"/>
-          </w14:schemeClr>
-        </w14:solidFill>
-      </w14:textFill>
     </w:rPr>
   </w:style>
   <w:style w:type="paragraph" w:customStyle="1" w:styleId="CODE-Accent6">
@@ -1571,35 +1545,20 @@
     <w:link w:val="CODE-Accent6Char"/>
     <w:autoRedefine/>
     <w:qFormat/>
-    <w:rsid w:val="00872D14"/>
+    <w:rsid w:val="00FA1373"/>
     <w:rPr>
       <w:color w:val="D7C4A1" w:themeColor="accent6"/>
-      <w14:textFill>
-        <w14:solidFill>
-          <w14:schemeClr w14:val="accent6">
-            <w14:alpha w14:val="45000"/>
-          </w14:schemeClr>
-        </w14:solidFill>
-      </w14:textFill>
     </w:rPr>
   </w:style>
   <w:style w:type="character" w:customStyle="1" w:styleId="CODE-Accent6Char">
     <w:name w:val="CODE - Accent 6 Char"/>
     <w:basedOn w:val="CODEChar"/>
     <w:link w:val="CODE-Accent6"/>
-    <w:rsid w:val="00872D14"/>
-    <w:rPr>
-      <w:rFonts w:ascii="Bitstream Vera Sans Mono" w:hAnsi="Bitstream Vera Sans Mono" w:cs="Courier New"/>
+    <w:rsid w:val="00FA1373"/>
+    <w:rPr>
+      <w:rFonts w:ascii="JetBrains Mono ExtraLight" w:hAnsi="JetBrains Mono ExtraLight" w:cs="Courier New"/>
       <w:color w:val="D7C4A1" w:themeColor="accent6"/>
-      <w:sz w:val="20"/>
-      <w:shd w:val="clear" w:color="auto" w:fill="434343" w:themeFill="background2"/>
-      <w14:textFill>
-        <w14:solidFill>
-          <w14:schemeClr w14:val="accent6">
-            <w14:alpha w14:val="45000"/>
-          </w14:schemeClr>
-        </w14:solidFill>
-      </w14:textFill>
+      <w:shd w:val="clear" w:color="auto" w:fill="323232" w:themeFill="background2" w:themeFillShade="BF"/>
     </w:rPr>
   </w:style>
   <w:style w:type="paragraph" w:customStyle="1" w:styleId="Body-Serif2">
@@ -1630,10 +1589,10 @@
     <w:basedOn w:val="DefaultParagraphFont"/>
     <w:link w:val="Heading2"/>
     <w:uiPriority w:val="9"/>
-    <w:rsid w:val="00612519"/>
+    <w:rsid w:val="00475591"/>
     <w:rPr>
       <w:rFonts w:asciiTheme="majorHAnsi" w:eastAsiaTheme="majorEastAsia" w:hAnsiTheme="majorHAnsi" w:cstheme="majorBidi"/>
-      <w:color w:val="6C6ECA"/>
+      <w:color w:val="8D8FD6" w:themeColor="accent2"/>
       <w:sz w:val="26"/>
       <w:szCs w:val="26"/>
     </w:rPr>
@@ -1808,7 +1767,7 @@
     </w:rPr>
   </w:style>
   <w:style w:type="paragraph" w:customStyle="1" w:styleId="Normal-CurrentMode">
-    <w:name w:val="Normal - Current Mode"/>
+    <w:name w:val="_Normal - Current Mode"/>
     <w:basedOn w:val="Normal-DarkMode"/>
     <w:link w:val="Normal-CurrentModeChar"/>
     <w:qFormat/>
@@ -1836,7 +1795,7 @@
     </w:rPr>
   </w:style>
   <w:style w:type="character" w:customStyle="1" w:styleId="Normal-CurrentModeChar">
-    <w:name w:val="Normal - Current Mode Char"/>
+    <w:name w:val="_Normal - Current Mode Char"/>
     <w:basedOn w:val="Normal-DarkModeChar"/>
     <w:link w:val="Normal-CurrentMode"/>
     <w:rsid w:val="00EA7ACA"/>
@@ -1929,10 +1888,10 @@
     <w:basedOn w:val="DefaultParagraphFont"/>
     <w:link w:val="Heading3"/>
     <w:uiPriority w:val="9"/>
-    <w:rsid w:val="00612519"/>
+    <w:rsid w:val="00475591"/>
     <w:rPr>
       <w:rFonts w:asciiTheme="majorHAnsi" w:eastAsiaTheme="majorEastAsia" w:hAnsiTheme="majorHAnsi" w:cstheme="majorBidi"/>
-      <w:color w:val="2F3182" w:themeColor="accent2" w:themeShade="80"/>
+      <w:color w:val="8D8FD6" w:themeColor="accent2"/>
       <w:sz w:val="24"/>
       <w:szCs w:val="24"/>
     </w:rPr>
@@ -1976,6 +1935,23 @@
     <w:rPr>
       <w:rFonts w:ascii="Arial Nova Cond Light" w:hAnsi="Arial Nova Cond Light"/>
       <w:spacing w:val="14"/>
+    </w:rPr>
+  </w:style>
+  <w:style w:type="character" w:customStyle="1" w:styleId="CODEInline1">
+    <w:name w:val="CODE (Inline) 1"/>
+    <w:basedOn w:val="CODEInline"/>
+    <w:uiPriority w:val="1"/>
+    <w:qFormat/>
+    <w:rsid w:val="00FA1373"/>
+    <w:rPr>
+      <w:rFonts w:ascii="Bitstream Vera Sans Mono" w:eastAsiaTheme="minorEastAsia" w:hAnsi="Bitstream Vera Sans Mono" w:cs="Courier New"/>
+      <w:b w:val="0"/>
+      <w:i w:val="0"/>
+      <w:color w:val="CCFF33" w:themeColor="accent1"/>
+      <w:sz w:val="20"/>
+      <w:u w:val="none"/>
+      <w:shd w:val="clear" w:color="auto" w:fill="434343" w:themeFill="background2"/>
+      <w:lang w:eastAsia="ja-JP"/>
     </w:rPr>
   </w:style>
   <w:style w:type="character" w:customStyle="1" w:styleId="Body-SubtitleChar">

</xml_diff>

<commit_message>
fixed excel time stamper method and added ahk v2
</commit_message>
<xml_diff>
--- a/Custom Scripts/KevinB's AutoHotkey Reference.docx
+++ b/Custom Scripts/KevinB's AutoHotkey Reference.docx
@@ -41,14 +41,8 @@
     <w:p>
       <w:pPr>
         <w:pStyle w:val="Heading1"/>
-        <w:rPr>
-          <w:szCs w:val="36"/>
-        </w:rPr>
-      </w:pPr>
-      <w:r>
-        <w:rPr>
-          <w:szCs w:val="36"/>
-        </w:rPr>
+      </w:pPr>
+      <w:r>
         <w:t>List of Named Keys</w:t>
       </w:r>
     </w:p>
@@ -275,7 +269,7 @@
     </w:p>
     <w:p>
       <w:pPr>
-        <w:pStyle w:val="Heading1"/>
+        <w:pStyle w:val="Heading2"/>
       </w:pPr>
       <w:r>
         <w:t>Arrays</w:t>
@@ -315,7 +309,7 @@
       <w:r>
         <w:t xml:space="preserve">Array := </w:t>
       </w:r>
-      <w:hyperlink r:id="rId5" w:anchor="Usage_Simple_Arrays" w:history="1">
+      <w:hyperlink r:id="rId7" w:anchor="Usage_Simple_Arrays" w:history="1">
         <w:r>
           <w:rPr>
             <w:rStyle w:val="Hyperlink"/>
@@ -377,7 +371,7 @@
       <w:r>
         <w:t xml:space="preserve"> one or more items at a given index using the </w:t>
       </w:r>
-      <w:hyperlink r:id="rId6" w:anchor="InsertAt" w:history="1">
+      <w:hyperlink r:id="rId8" w:anchor="InsertAt" w:history="1">
         <w:proofErr w:type="spellStart"/>
         <w:r>
           <w:rPr>
@@ -414,7 +408,7 @@
       <w:r>
         <w:t xml:space="preserve"> one or more items using the </w:t>
       </w:r>
-      <w:hyperlink r:id="rId7" w:anchor="Push" w:history="1">
+      <w:hyperlink r:id="rId9" w:anchor="Push" w:history="1">
         <w:r>
           <w:rPr>
             <w:rStyle w:val="Hyperlink"/>
@@ -458,7 +452,7 @@
       <w:r>
         <w:t xml:space="preserve">the </w:t>
       </w:r>
-      <w:hyperlink r:id="rId8" w:anchor="RemoveAt" w:history="1">
+      <w:hyperlink r:id="rId10" w:anchor="RemoveAt" w:history="1">
         <w:proofErr w:type="spellStart"/>
         <w:r>
           <w:rPr>
@@ -500,7 +494,7 @@
       <w:r>
         <w:t xml:space="preserve">Remove the last item using the </w:t>
       </w:r>
-      <w:hyperlink r:id="rId9" w:anchor="Pop" w:history="1">
+      <w:hyperlink r:id="rId11" w:anchor="Pop" w:history="1">
         <w:r>
           <w:rPr>
             <w:rStyle w:val="Hyperlink"/>
@@ -591,6 +585,61 @@
     </w:sectPr>
   </w:body>
 </w:document>
+</file>
+
+<file path=word/customizations.xml><?xml version="1.0" encoding="utf-8"?>
+<wne:tcg xmlns:r="http://schemas.openxmlformats.org/officeDocument/2006/relationships" xmlns:wne="http://schemas.microsoft.com/office/word/2006/wordml">
+  <wne:keymaps>
+    <wne:keymap wne:kcmPrimary="0431">
+      <wne:acd wne:acdName="acd1"/>
+    </wne:keymap>
+    <wne:keymap wne:kcmPrimary="0432">
+      <wne:acd wne:acdName="acd2"/>
+    </wne:keymap>
+    <wne:keymap wne:kcmPrimary="0433">
+      <wne:acd wne:acdName="acd3"/>
+    </wne:keymap>
+    <wne:keymap wne:kcmPrimary="04C0">
+      <wne:acd wne:acdName="acd0"/>
+    </wne:keymap>
+  </wne:keymaps>
+  <wne:toolbars>
+    <wne:acdManifest>
+      <wne:acdEntry wne:acdName="acd0"/>
+      <wne:acdEntry wne:acdName="acd1"/>
+      <wne:acdEntry wne:acdName="acd2"/>
+      <wne:acdEntry wne:acdName="acd3"/>
+    </wne:acdManifest>
+  </wne:toolbars>
+  <wne:acds>
+    <wne:acd wne:argValue="AgBfAE4AbwByAG0AYQBsACAALQAgAEMAdQByAHIAZQBuAHQAIABNAG8AZABlAA==" wne:acdName="acd0" wne:fciIndexBasedOn="0065"/>
+    <wne:acd wne:argValue="AgBfAE4AbwByAG0AYQBsACAALQAgAEMAdQByAHIAZQBuAHQAIABNAG8AZABlACAALQAgAEMAaABl&#10;AGMAawBsAGkAcwB0ACAAQQAgAC0AIAAxAA==" wne:acdName="acd1" wne:fciIndexBasedOn="0065"/>
+    <wne:acd wne:argValue="AgBfAE4AbwByAG0AYQBsACAALQAgAEMAdQByAHIAZQBuAHQAIABNAG8AZABlACAALQAgAEMAaABl&#10;AGMAawBsAGkAcwB0ACAAQQAgAC0AIAAyAA==" wne:acdName="acd2" wne:fciIndexBasedOn="0065"/>
+    <wne:acd wne:argValue="AgBfAE4AbwByAG0AYQBsACAALQAgAEMAdQByAHIAZQBuAHQAIABNAG8AZABlACAALQAgAEMAaABl&#10;AGMAawBsAGkAcwB0ACAAQQAgAC0AIAAzAA==" wne:acdName="acd3" wne:fciIndexBasedOn="0065"/>
+  </wne:acds>
+</wne:tcg>
+</file>
+
+<file path=word/numbering.xml><?xml version="1.0" encoding="utf-8"?>
+<w:numbering xmlns:wpc="http://schemas.microsoft.com/office/word/2010/wordprocessingCanvas" xmlns:cx="http://schemas.microsoft.com/office/drawing/2014/chartex" xmlns:cx1="http://schemas.microsoft.com/office/drawing/2015/9/8/chartex" xmlns:cx2="http://schemas.microsoft.com/office/drawing/2015/10/21/chartex" xmlns:cx3="http://schemas.microsoft.com/office/drawing/2016/5/9/chartex" xmlns:cx4="http://schemas.microsoft.com/office/drawing/2016/5/10/chartex" xmlns:cx5="http://schemas.microsoft.com/office/drawing/2016/5/11/chartex" xmlns:cx6="http://schemas.microsoft.com/office/drawing/2016/5/12/chartex" xmlns:cx7="http://schemas.microsoft.com/office/drawing/2016/5/13/chartex" xmlns:cx8="http://schemas.microsoft.com/office/drawing/2016/5/14/chartex" xmlns:mc="http://schemas.openxmlformats.org/markup-compatibility/2006" xmlns:aink="http://schemas.microsoft.com/office/drawing/2016/ink" xmlns:am3d="http://schemas.microsoft.com/office/drawing/2017/model3d" xmlns:o="urn:schemas-microsoft-com:office:office" xmlns:r="http://schemas.openxmlformats.org/officeDocument/2006/relationships" xmlns:m="http://schemas.openxmlformats.org/officeDocument/2006/math" xmlns:v="urn:schemas-microsoft-com:vml" xmlns:wp14="http://schemas.microsoft.com/office/word/2010/wordprocessingDrawing" xmlns:wp="http://schemas.openxmlformats.org/drawingml/2006/wordprocessingDrawing" xmlns:w10="urn:schemas-microsoft-com:office:word" xmlns:w="http://schemas.openxmlformats.org/wordprocessingml/2006/main" xmlns:w14="http://schemas.microsoft.com/office/word/2010/wordml" xmlns:w15="http://schemas.microsoft.com/office/word/2012/wordml" xmlns:w16cex="http://schemas.microsoft.com/office/word/2018/wordml/cex" xmlns:w16cid="http://schemas.microsoft.com/office/word/2016/wordml/cid" xmlns:w16="http://schemas.microsoft.com/office/word/2018/wordml" xmlns:w16sdtdh="http://schemas.microsoft.com/office/word/2020/wordml/sdtdatahash" xmlns:w16se="http://schemas.microsoft.com/office/word/2015/wordml/symex" xmlns:wpg="http://schemas.microsoft.com/office/word/2010/wordprocessingGroup" xmlns:wpi="http://schemas.microsoft.com/office/word/2010/wordprocessingInk" xmlns:wne="http://schemas.microsoft.com/office/word/2006/wordml" xmlns:wps="http://schemas.microsoft.com/office/word/2010/wordprocessingShape" mc:Ignorable="w14 w15 w16se w16cid w16 w16cex w16sdtdh wp14">
+  <w:abstractNum w:abstractNumId="0" w15:restartNumberingAfterBreak="0">
+    <w:nsid w:val="FFFFFF7C"/>
+    <w:multiLevelType w:val="singleLevel"/>
+    <w:tmpl w:val="28A46D82"/>
+    <w:lvl w:ilvl="0">
+      <w:start w:val="1"/>
+      <w:numFmt w:val="decimal"/>
+      <w:lvlText w:val="%1."/>
+      <w:lvlJc w:val="left"/>
+      <w:pPr>
+        <w:tabs>
+          <w:tab w:val="num" w:pos="1800"/>
+        </w:tabs>
+        <w:ind w:left="1800" w:hanging="360"/>
+      </w:pPr>
+    </w:lvl>
+  </w:abstractNum>
+</w:numbering>
 </file>
 
 <file path=word/styles.xml><?xml version="1.0" encoding="utf-8"?>
@@ -998,12 +1047,12 @@
   </w:style>
   <w:style w:type="paragraph" w:styleId="Heading1">
     <w:name w:val="heading 1"/>
-    <w:basedOn w:val="Normal"/>
-    <w:next w:val="Normal"/>
+    <w:basedOn w:val="Normal-CurrentMode"/>
+    <w:next w:val="Normal-CurrentMode"/>
     <w:link w:val="Heading1Char"/>
     <w:uiPriority w:val="9"/>
     <w:qFormat/>
-    <w:rsid w:val="00F615FE"/>
+    <w:rsid w:val="00785979"/>
     <w:pPr>
       <w:keepNext/>
       <w:keepLines/>
@@ -1017,18 +1066,18 @@
       <w:rFonts w:asciiTheme="majorHAnsi" w:eastAsiaTheme="majorEastAsia" w:hAnsiTheme="majorHAnsi" w:cstheme="majorBidi"/>
       <w:color w:val="8D8FD6" w:themeColor="accent2"/>
       <w:sz w:val="36"/>
-      <w:szCs w:val="32"/>
+      <w:szCs w:val="36"/>
     </w:rPr>
   </w:style>
   <w:style w:type="paragraph" w:styleId="Heading2">
     <w:name w:val="heading 2"/>
     <w:basedOn w:val="Heading1"/>
-    <w:next w:val="Normal"/>
+    <w:next w:val="Normal-CurrentMode"/>
     <w:link w:val="Heading2Char"/>
     <w:uiPriority w:val="9"/>
     <w:unhideWhenUsed/>
     <w:qFormat/>
-    <w:rsid w:val="00475591"/>
+    <w:rsid w:val="00785979"/>
     <w:pPr>
       <w:spacing w:before="40"/>
       <w:outlineLvl w:val="1"/>
@@ -1040,13 +1089,13 @@
   </w:style>
   <w:style w:type="paragraph" w:styleId="Heading3">
     <w:name w:val="heading 3"/>
-    <w:basedOn w:val="Normal"/>
-    <w:next w:val="Normal"/>
+    <w:basedOn w:val="Normal-CurrentMode"/>
+    <w:next w:val="Normal-CurrentMode"/>
     <w:link w:val="Heading3Char"/>
     <w:uiPriority w:val="9"/>
     <w:unhideWhenUsed/>
     <w:qFormat/>
-    <w:rsid w:val="00475591"/>
+    <w:rsid w:val="00785979"/>
     <w:pPr>
       <w:keepNext/>
       <w:keepLines/>
@@ -1067,7 +1116,7 @@
     <w:uiPriority w:val="9"/>
     <w:unhideWhenUsed/>
     <w:qFormat/>
-    <w:rsid w:val="00610AE6"/>
+    <w:rsid w:val="00785979"/>
     <w:pPr>
       <w:keepNext/>
       <w:keepLines/>
@@ -1191,13 +1240,13 @@
     <w:basedOn w:val="CODEChar"/>
     <w:uiPriority w:val="1"/>
     <w:qFormat/>
-    <w:rsid w:val="00FA1373"/>
-    <w:rPr>
-      <w:rFonts w:ascii="Bitstream Vera Sans Mono" w:eastAsiaTheme="minorEastAsia" w:hAnsi="Bitstream Vera Sans Mono" w:cs="Courier New"/>
+    <w:rsid w:val="007D41E4"/>
+    <w:rPr>
+      <w:rFonts w:ascii="JetBrains Mono NL ExtraLight" w:eastAsiaTheme="minorEastAsia" w:hAnsi="JetBrains Mono NL ExtraLight" w:cs="Courier New"/>
       <w:b w:val="0"/>
       <w:i w:val="0"/>
-      <w:color w:val="auto"/>
-      <w:sz w:val="20"/>
+      <w:color w:val="A8B4B5" w:themeColor="text1"/>
+      <w:sz w:val="22"/>
       <w:u w:val="none"/>
       <w:shd w:val="clear" w:color="auto" w:fill="434343" w:themeFill="background2"/>
       <w:lang w:eastAsia="ja-JP"/>
@@ -1237,22 +1286,36 @@
     <w:link w:val="CODE-Accent1Char"/>
     <w:autoRedefine/>
     <w:qFormat/>
-    <w:rsid w:val="00FA1373"/>
+    <w:rsid w:val="007D41E4"/>
     <w:rPr>
       <w:color w:val="CCFF33" w:themeColor="accent1"/>
       <w:lang w:val="en"/>
+      <w14:textFill>
+        <w14:solidFill>
+          <w14:schemeClr w14:val="accent1">
+            <w14:alpha w14:val="45000"/>
+          </w14:schemeClr>
+        </w14:solidFill>
+      </w14:textFill>
     </w:rPr>
   </w:style>
   <w:style w:type="character" w:customStyle="1" w:styleId="CODE-Accent1Char">
     <w:name w:val="CODE - Accent 1 Char"/>
     <w:basedOn w:val="CODEChar"/>
     <w:link w:val="CODE-Accent1"/>
-    <w:rsid w:val="00FA1373"/>
-    <w:rPr>
-      <w:rFonts w:ascii="JetBrains Mono ExtraLight" w:hAnsi="JetBrains Mono ExtraLight" w:cs="Courier New"/>
+    <w:rsid w:val="007D41E4"/>
+    <w:rPr>
+      <w:rFonts w:ascii="JetBrains Mono Medium" w:hAnsi="JetBrains Mono Medium" w:cs="Courier New"/>
       <w:color w:val="CCFF33" w:themeColor="accent1"/>
       <w:shd w:val="clear" w:color="auto" w:fill="323232" w:themeFill="background2" w:themeFillShade="BF"/>
       <w:lang w:val="en"/>
+      <w14:textFill>
+        <w14:solidFill>
+          <w14:schemeClr w14:val="accent1">
+            <w14:alpha w14:val="45000"/>
+          </w14:schemeClr>
+        </w14:solidFill>
+      </w14:textFill>
     </w:rPr>
   </w:style>
   <w:style w:type="paragraph" w:customStyle="1" w:styleId="CODE-Accent2">
@@ -1261,20 +1324,34 @@
     <w:link w:val="CODE-Accent2Char"/>
     <w:autoRedefine/>
     <w:qFormat/>
-    <w:rsid w:val="00FA1373"/>
+    <w:rsid w:val="007D41E4"/>
     <w:rPr>
       <w:color w:val="8D8FD6" w:themeColor="accent2"/>
+      <w14:textFill>
+        <w14:solidFill>
+          <w14:schemeClr w14:val="accent2">
+            <w14:alpha w14:val="45000"/>
+          </w14:schemeClr>
+        </w14:solidFill>
+      </w14:textFill>
     </w:rPr>
   </w:style>
   <w:style w:type="character" w:customStyle="1" w:styleId="CODE-Accent2Char">
     <w:name w:val="CODE - Accent 2 Char"/>
     <w:basedOn w:val="CODEChar"/>
     <w:link w:val="CODE-Accent2"/>
-    <w:rsid w:val="00FA1373"/>
-    <w:rPr>
-      <w:rFonts w:ascii="JetBrains Mono ExtraLight" w:hAnsi="JetBrains Mono ExtraLight" w:cs="Courier New"/>
+    <w:rsid w:val="007D41E4"/>
+    <w:rPr>
+      <w:rFonts w:ascii="JetBrains Mono Medium" w:hAnsi="JetBrains Mono Medium" w:cs="Courier New"/>
       <w:color w:val="8D8FD6" w:themeColor="accent2"/>
       <w:shd w:val="clear" w:color="auto" w:fill="323232" w:themeFill="background2" w:themeFillShade="BF"/>
+      <w14:textFill>
+        <w14:solidFill>
+          <w14:schemeClr w14:val="accent2">
+            <w14:alpha w14:val="45000"/>
+          </w14:schemeClr>
+        </w14:solidFill>
+      </w14:textFill>
     </w:rPr>
   </w:style>
   <w:style w:type="paragraph" w:customStyle="1" w:styleId="CODE">
@@ -1283,7 +1360,7 @@
     <w:link w:val="CODEChar"/>
     <w:autoRedefine/>
     <w:qFormat/>
-    <w:rsid w:val="00475591"/>
+    <w:rsid w:val="007D41E4"/>
     <w:pPr>
       <w:pBdr>
         <w:top w:val="single" w:sz="8" w:space="1" w:color="323232" w:themeColor="background2" w:themeShade="BF" w:shadow="1"/>
@@ -1295,10 +1372,11 @@
       <w:autoSpaceDE w:val="0"/>
       <w:autoSpaceDN w:val="0"/>
       <w:adjustRightInd w:val="0"/>
-      <w:ind w:left="720" w:right="720"/>
+      <w:spacing w:after="0"/>
+      <w:ind w:left="720" w:right="720" w:firstLine="0"/>
     </w:pPr>
     <w:rPr>
-      <w:rFonts w:ascii="JetBrains Mono ExtraLight" w:hAnsi="JetBrains Mono ExtraLight" w:cs="Courier New"/>
+      <w:rFonts w:ascii="JetBrains Mono Medium" w:hAnsi="JetBrains Mono Medium" w:cs="Courier New"/>
       <w:color w:val="A8B4B5" w:themeColor="text1"/>
       <w:sz w:val="22"/>
       <w14:textFill>
@@ -1314,9 +1392,9 @@
     <w:name w:val="CODE Char"/>
     <w:basedOn w:val="DefaultParagraphFont"/>
     <w:link w:val="CODE"/>
-    <w:rsid w:val="00475591"/>
-    <w:rPr>
-      <w:rFonts w:ascii="JetBrains Mono ExtraLight" w:hAnsi="JetBrains Mono ExtraLight" w:cs="Courier New"/>
+    <w:rsid w:val="007D41E4"/>
+    <w:rPr>
+      <w:rFonts w:ascii="JetBrains Mono Medium" w:hAnsi="JetBrains Mono Medium" w:cs="Courier New"/>
       <w:color w:val="A8B4B5" w:themeColor="text1"/>
       <w:shd w:val="clear" w:color="auto" w:fill="323232" w:themeFill="background2" w:themeFillShade="BF"/>
       <w14:textFill>
@@ -1493,9 +1571,16 @@
     <w:basedOn w:val="CODE"/>
     <w:autoRedefine/>
     <w:qFormat/>
-    <w:rsid w:val="00FA1373"/>
+    <w:rsid w:val="007D41E4"/>
     <w:rPr>
       <w:color w:val="FF6E70" w:themeColor="accent3"/>
+      <w14:textFill>
+        <w14:solidFill>
+          <w14:schemeClr w14:val="accent3">
+            <w14:alpha w14:val="45000"/>
+          </w14:schemeClr>
+        </w14:solidFill>
+      </w14:textFill>
     </w:rPr>
   </w:style>
   <w:style w:type="paragraph" w:customStyle="1" w:styleId="Body-Serif1">
@@ -1547,9 +1632,16 @@
     <w:basedOn w:val="CODE"/>
     <w:autoRedefine/>
     <w:qFormat/>
-    <w:rsid w:val="00FA1373"/>
+    <w:rsid w:val="007D41E4"/>
     <w:rPr>
       <w:color w:val="86C1D2" w:themeColor="accent4"/>
+      <w14:textFill>
+        <w14:solidFill>
+          <w14:schemeClr w14:val="accent4">
+            <w14:alpha w14:val="45000"/>
+          </w14:schemeClr>
+        </w14:solidFill>
+      </w14:textFill>
     </w:rPr>
   </w:style>
   <w:style w:type="paragraph" w:customStyle="1" w:styleId="CODE-Accent5">
@@ -1558,20 +1650,34 @@
     <w:link w:val="CODE-Accent5Char"/>
     <w:autoRedefine/>
     <w:qFormat/>
-    <w:rsid w:val="00FA1373"/>
+    <w:rsid w:val="007D41E4"/>
     <w:rPr>
       <w:color w:val="9DE3C8" w:themeColor="accent5"/>
+      <w14:textFill>
+        <w14:solidFill>
+          <w14:schemeClr w14:val="accent5">
+            <w14:alpha w14:val="45000"/>
+          </w14:schemeClr>
+        </w14:solidFill>
+      </w14:textFill>
     </w:rPr>
   </w:style>
   <w:style w:type="character" w:customStyle="1" w:styleId="CODE-Accent5Char">
     <w:name w:val="CODE - Accent 5 Char"/>
     <w:basedOn w:val="CODEChar"/>
     <w:link w:val="CODE-Accent5"/>
-    <w:rsid w:val="00FA1373"/>
-    <w:rPr>
-      <w:rFonts w:ascii="JetBrains Mono ExtraLight" w:hAnsi="JetBrains Mono ExtraLight" w:cs="Courier New"/>
+    <w:rsid w:val="007D41E4"/>
+    <w:rPr>
+      <w:rFonts w:ascii="JetBrains Mono Medium" w:hAnsi="JetBrains Mono Medium" w:cs="Courier New"/>
       <w:color w:val="9DE3C8" w:themeColor="accent5"/>
       <w:shd w:val="clear" w:color="auto" w:fill="323232" w:themeFill="background2" w:themeFillShade="BF"/>
+      <w14:textFill>
+        <w14:solidFill>
+          <w14:schemeClr w14:val="accent5">
+            <w14:alpha w14:val="45000"/>
+          </w14:schemeClr>
+        </w14:solidFill>
+      </w14:textFill>
     </w:rPr>
   </w:style>
   <w:style w:type="paragraph" w:customStyle="1" w:styleId="CODE-Accent6">
@@ -1580,20 +1686,34 @@
     <w:link w:val="CODE-Accent6Char"/>
     <w:autoRedefine/>
     <w:qFormat/>
-    <w:rsid w:val="00FA1373"/>
+    <w:rsid w:val="007D41E4"/>
     <w:rPr>
       <w:color w:val="D7C4A1" w:themeColor="accent6"/>
+      <w14:textFill>
+        <w14:solidFill>
+          <w14:schemeClr w14:val="accent6">
+            <w14:alpha w14:val="45000"/>
+          </w14:schemeClr>
+        </w14:solidFill>
+      </w14:textFill>
     </w:rPr>
   </w:style>
   <w:style w:type="character" w:customStyle="1" w:styleId="CODE-Accent6Char">
     <w:name w:val="CODE - Accent 6 Char"/>
     <w:basedOn w:val="CODEChar"/>
     <w:link w:val="CODE-Accent6"/>
-    <w:rsid w:val="00FA1373"/>
-    <w:rPr>
-      <w:rFonts w:ascii="JetBrains Mono ExtraLight" w:hAnsi="JetBrains Mono ExtraLight" w:cs="Courier New"/>
+    <w:rsid w:val="007D41E4"/>
+    <w:rPr>
+      <w:rFonts w:ascii="JetBrains Mono Medium" w:hAnsi="JetBrains Mono Medium" w:cs="Courier New"/>
       <w:color w:val="D7C4A1" w:themeColor="accent6"/>
       <w:shd w:val="clear" w:color="auto" w:fill="323232" w:themeFill="background2" w:themeFillShade="BF"/>
+      <w14:textFill>
+        <w14:solidFill>
+          <w14:schemeClr w14:val="accent6">
+            <w14:alpha w14:val="45000"/>
+          </w14:schemeClr>
+        </w14:solidFill>
+      </w14:textFill>
     </w:rPr>
   </w:style>
   <w:style w:type="paragraph" w:customStyle="1" w:styleId="Body-Serif2">
@@ -1624,7 +1744,7 @@
     <w:basedOn w:val="DefaultParagraphFont"/>
     <w:link w:val="Heading2"/>
     <w:uiPriority w:val="9"/>
-    <w:rsid w:val="00475591"/>
+    <w:rsid w:val="00785979"/>
     <w:rPr>
       <w:rFonts w:asciiTheme="majorHAnsi" w:eastAsiaTheme="majorEastAsia" w:hAnsiTheme="majorHAnsi" w:cstheme="majorBidi"/>
       <w:color w:val="8D8FD6" w:themeColor="accent2"/>
@@ -1805,8 +1925,9 @@
     <w:name w:val="_Normal - Current Mode"/>
     <w:basedOn w:val="Normal-DarkMode"/>
     <w:link w:val="Normal-CurrentModeChar"/>
-    <w:qFormat/>
-    <w:rsid w:val="00EA7ACA"/>
+    <w:autoRedefine/>
+    <w:qFormat/>
+    <w:rsid w:val="007D41E4"/>
   </w:style>
   <w:style w:type="paragraph" w:customStyle="1" w:styleId="Body-Serif4">
     <w:name w:val="Body - Serif 4"/>
@@ -1831,9 +1952,9 @@
   </w:style>
   <w:style w:type="character" w:customStyle="1" w:styleId="Normal-CurrentModeChar">
     <w:name w:val="_Normal - Current Mode Char"/>
-    <w:basedOn w:val="Normal-DarkModeChar"/>
+    <w:basedOn w:val="DefaultParagraphFont"/>
     <w:link w:val="Normal-CurrentMode"/>
-    <w:rsid w:val="00EA7ACA"/>
+    <w:rsid w:val="007D41E4"/>
     <w:rPr>
       <w:color w:val="C0C0C0"/>
       <w:sz w:val="24"/>
@@ -1923,7 +2044,7 @@
     <w:basedOn w:val="DefaultParagraphFont"/>
     <w:link w:val="Heading3"/>
     <w:uiPriority w:val="9"/>
-    <w:rsid w:val="00475591"/>
+    <w:rsid w:val="00785979"/>
     <w:rPr>
       <w:rFonts w:asciiTheme="majorHAnsi" w:eastAsiaTheme="majorEastAsia" w:hAnsiTheme="majorHAnsi" w:cstheme="majorBidi"/>
       <w:color w:val="8D8FD6" w:themeColor="accent2"/>
@@ -1936,7 +2057,7 @@
     <w:basedOn w:val="DefaultParagraphFont"/>
     <w:link w:val="Heading4"/>
     <w:uiPriority w:val="9"/>
-    <w:rsid w:val="00610AE6"/>
+    <w:rsid w:val="00785979"/>
     <w:rPr>
       <w:rFonts w:asciiTheme="majorHAnsi" w:eastAsiaTheme="majorEastAsia" w:hAnsiTheme="majorHAnsi" w:cstheme="majorBidi"/>
       <w:i/>
@@ -1950,12 +2071,12 @@
     <w:basedOn w:val="DefaultParagraphFont"/>
     <w:link w:val="Heading1"/>
     <w:uiPriority w:val="9"/>
-    <w:rsid w:val="00F615FE"/>
+    <w:rsid w:val="00785979"/>
     <w:rPr>
       <w:rFonts w:asciiTheme="majorHAnsi" w:eastAsiaTheme="majorEastAsia" w:hAnsiTheme="majorHAnsi" w:cstheme="majorBidi"/>
       <w:color w:val="8D8FD6" w:themeColor="accent2"/>
       <w:sz w:val="36"/>
-      <w:szCs w:val="32"/>
+      <w:szCs w:val="36"/>
     </w:rPr>
   </w:style>
   <w:style w:type="paragraph" w:customStyle="1" w:styleId="Body-Subtitle">
@@ -1979,11 +2100,11 @@
     <w:qFormat/>
     <w:rsid w:val="00FA1373"/>
     <w:rPr>
-      <w:rFonts w:ascii="Bitstream Vera Sans Mono" w:eastAsiaTheme="minorEastAsia" w:hAnsi="Bitstream Vera Sans Mono" w:cs="Courier New"/>
+      <w:rFonts w:ascii="JetBrains Mono NL ExtraLight" w:eastAsiaTheme="minorEastAsia" w:hAnsi="JetBrains Mono NL ExtraLight" w:cs="Courier New"/>
       <w:b w:val="0"/>
       <w:i w:val="0"/>
       <w:color w:val="CCFF33" w:themeColor="accent1"/>
-      <w:sz w:val="20"/>
+      <w:sz w:val="22"/>
       <w:u w:val="none"/>
       <w:shd w:val="clear" w:color="auto" w:fill="434343" w:themeFill="background2"/>
       <w:lang w:eastAsia="ja-JP"/>
@@ -2034,6 +2155,331 @@
       <w:kern w:val="28"/>
       <w:sz w:val="56"/>
       <w:szCs w:val="56"/>
+    </w:rPr>
+  </w:style>
+  <w:style w:type="paragraph" w:customStyle="1" w:styleId="Normal-CurrentMode-ChecklistA-1">
+    <w:name w:val="_Normal - Current Mode - Checklist A - 1"/>
+    <w:basedOn w:val="Normal-CurrentMode"/>
+    <w:link w:val="Normal-CurrentMode-ChecklistA-1Char"/>
+    <w:qFormat/>
+    <w:rsid w:val="007D41E4"/>
+    <w:pPr>
+      <w:numPr>
+        <w:numId w:val="24"/>
+      </w:numPr>
+      <w:tabs>
+        <w:tab w:val="clear" w:pos="360"/>
+      </w:tabs>
+      <w:ind w:left="360" w:hanging="360"/>
+    </w:pPr>
+    <w:rPr>
+      <w:color w:val="8EADB4"/>
+    </w:rPr>
+  </w:style>
+  <w:style w:type="character" w:customStyle="1" w:styleId="Normal-CurrentMode-ChecklistA-1Char">
+    <w:name w:val="_Normal - Current Mode - Checklist A - 1 Char"/>
+    <w:basedOn w:val="Normal-CurrentModeChar"/>
+    <w:link w:val="Normal-CurrentMode-ChecklistA-1"/>
+    <w:rsid w:val="007D41E4"/>
+    <w:rPr>
+      <w:color w:val="8EADB4"/>
+      <w:sz w:val="24"/>
+    </w:rPr>
+  </w:style>
+  <w:style w:type="paragraph" w:customStyle="1" w:styleId="Normal-CurrentMode-ChecklistA-2">
+    <w:name w:val="_Normal - Current Mode - Checklist A - 2"/>
+    <w:basedOn w:val="Normal-CurrentMode-ChecklistA-1"/>
+    <w:link w:val="Normal-CurrentMode-ChecklistA-2Char"/>
+    <w:qFormat/>
+    <w:rsid w:val="007D41E4"/>
+    <w:pPr>
+      <w:numPr>
+        <w:numId w:val="25"/>
+      </w:numPr>
+      <w:tabs>
+        <w:tab w:val="clear" w:pos="360"/>
+      </w:tabs>
+    </w:pPr>
+    <w:rPr>
+      <w:color w:val="9ABCA7"/>
+    </w:rPr>
+  </w:style>
+  <w:style w:type="character" w:customStyle="1" w:styleId="Normal-CurrentMode-ChecklistA-2Char">
+    <w:name w:val="_Normal - Current Mode - Checklist A - 2 Char"/>
+    <w:basedOn w:val="Normal-CurrentMode-ChecklistA-1Char"/>
+    <w:link w:val="Normal-CurrentMode-ChecklistA-2"/>
+    <w:rsid w:val="007D41E4"/>
+    <w:rPr>
+      <w:color w:val="9ABCA7"/>
+      <w:sz w:val="24"/>
+    </w:rPr>
+  </w:style>
+  <w:style w:type="paragraph" w:customStyle="1" w:styleId="Normal-CurrentMode-ChecklistA-3">
+    <w:name w:val="_Normal - Current Mode - Checklist A - 3"/>
+    <w:basedOn w:val="Normal-CurrentMode-ChecklistA-1"/>
+    <w:link w:val="Normal-CurrentMode-ChecklistA-3Char"/>
+    <w:qFormat/>
+    <w:rsid w:val="007D41E4"/>
+    <w:pPr>
+      <w:numPr>
+        <w:numId w:val="26"/>
+      </w:numPr>
+      <w:tabs>
+        <w:tab w:val="clear" w:pos="360"/>
+      </w:tabs>
+    </w:pPr>
+    <w:rPr>
+      <w:color w:val="EEA29A"/>
+    </w:rPr>
+  </w:style>
+  <w:style w:type="character" w:customStyle="1" w:styleId="Normal-CurrentMode-ChecklistA-3Char">
+    <w:name w:val="_Normal - Current Mode - Checklist A - 3 Char"/>
+    <w:basedOn w:val="Normal-CurrentMode-ChecklistA-1Char"/>
+    <w:link w:val="Normal-CurrentMode-ChecklistA-3"/>
+    <w:rsid w:val="007D41E4"/>
+    <w:rPr>
+      <w:color w:val="EEA29A"/>
+      <w:sz w:val="24"/>
+    </w:rPr>
+  </w:style>
+  <w:style w:type="character" w:customStyle="1" w:styleId="Normal-CurrentMode-HighlightAccent1">
+    <w:name w:val="_Normal - Current Mode - Highlight Accent 1"/>
+    <w:basedOn w:val="Normal-CurrentModeChar"/>
+    <w:uiPriority w:val="1"/>
+    <w:qFormat/>
+    <w:rsid w:val="007D41E4"/>
+    <w:rPr>
+      <w:color w:val="CCFF33" w:themeColor="accent1"/>
+      <w:sz w:val="24"/>
+    </w:rPr>
+  </w:style>
+  <w:style w:type="character" w:customStyle="1" w:styleId="Normal-CurrentMode-HighlightAccent2">
+    <w:name w:val="_Normal - Current Mode - Highlight Accent 2"/>
+    <w:basedOn w:val="Normal-CurrentMode-HighlightAccent1"/>
+    <w:uiPriority w:val="1"/>
+    <w:qFormat/>
+    <w:rsid w:val="007D41E4"/>
+    <w:rPr>
+      <w:color w:val="8D8FD6" w:themeColor="accent2"/>
+      <w:sz w:val="24"/>
+    </w:rPr>
+  </w:style>
+  <w:style w:type="character" w:customStyle="1" w:styleId="Normal-CurrentMode-HighlightAccent3">
+    <w:name w:val="_Normal - Current Mode - Highlight Accent 3"/>
+    <w:basedOn w:val="Normal-CurrentMode-HighlightAccent2"/>
+    <w:uiPriority w:val="1"/>
+    <w:qFormat/>
+    <w:rsid w:val="007D41E4"/>
+    <w:rPr>
+      <w:color w:val="FF6E70" w:themeColor="accent3"/>
+      <w:sz w:val="24"/>
+    </w:rPr>
+  </w:style>
+  <w:style w:type="character" w:customStyle="1" w:styleId="Normal-CurrentMode-HighlightAccent4">
+    <w:name w:val="_Normal - Current Mode - Highlight Accent 4"/>
+    <w:basedOn w:val="Normal-CurrentMode-HighlightAccent3"/>
+    <w:uiPriority w:val="1"/>
+    <w:qFormat/>
+    <w:rsid w:val="007D41E4"/>
+    <w:rPr>
+      <w:color w:val="86C1D2" w:themeColor="accent4"/>
+      <w:sz w:val="24"/>
+    </w:rPr>
+  </w:style>
+  <w:style w:type="character" w:customStyle="1" w:styleId="Normal-CurrentMode-HighlightAccent5">
+    <w:name w:val="_Normal - Current Mode - Highlight Accent 5"/>
+    <w:basedOn w:val="Normal-CurrentMode-HighlightAccent4"/>
+    <w:uiPriority w:val="1"/>
+    <w:qFormat/>
+    <w:rsid w:val="007D41E4"/>
+    <w:rPr>
+      <w:color w:val="9DE3C8" w:themeColor="accent5"/>
+      <w:sz w:val="24"/>
+    </w:rPr>
+  </w:style>
+  <w:style w:type="character" w:customStyle="1" w:styleId="Normal-CurrentMode-HighlightAccent6">
+    <w:name w:val="_Normal - Current Mode - Highlight Accent 6"/>
+    <w:basedOn w:val="Normal-CurrentMode-HighlightAccent5"/>
+    <w:uiPriority w:val="1"/>
+    <w:qFormat/>
+    <w:rsid w:val="007D41E4"/>
+    <w:rPr>
+      <w:color w:val="D7C4A1" w:themeColor="accent6"/>
+      <w:sz w:val="24"/>
+    </w:rPr>
+  </w:style>
+  <w:style w:type="paragraph" w:customStyle="1" w:styleId="Normal-CurrentMode-HorizontalLine-TopBottom">
+    <w:name w:val="_Normal - Current Mode - Horizontal Line - Top Bottom"/>
+    <w:basedOn w:val="Normal-CurrentMode"/>
+    <w:autoRedefine/>
+    <w:qFormat/>
+    <w:rsid w:val="007D41E4"/>
+    <w:pPr>
+      <w:pBdr>
+        <w:top w:val="single" w:sz="8" w:space="1" w:color="323232" w:themeColor="background2" w:themeShade="BF"/>
+        <w:bottom w:val="single" w:sz="8" w:space="1" w:color="323232" w:themeColor="background2" w:themeShade="BF"/>
+      </w:pBdr>
+    </w:pPr>
+  </w:style>
+  <w:style w:type="paragraph" w:customStyle="1" w:styleId="Normal-CurrentMode-Indent1">
+    <w:name w:val="_Normal - Current Mode - Indent 1"/>
+    <w:basedOn w:val="Normal-CurrentMode"/>
+    <w:autoRedefine/>
+    <w:qFormat/>
+    <w:rsid w:val="007D41E4"/>
+    <w:pPr>
+      <w:tabs>
+        <w:tab w:val="left" w:pos="720"/>
+      </w:tabs>
+      <w:ind w:left="0" w:firstLine="0"/>
+      <w:outlineLvl w:val="3"/>
+    </w:pPr>
+  </w:style>
+  <w:style w:type="paragraph" w:customStyle="1" w:styleId="Normal-CurrentMode-Indent1-List1">
+    <w:name w:val="_Normal - Current Mode - Indent 1 - List 1"/>
+    <w:basedOn w:val="Normal-CurrentMode-Indent1"/>
+    <w:autoRedefine/>
+    <w:qFormat/>
+    <w:rsid w:val="007D41E4"/>
+  </w:style>
+  <w:style w:type="paragraph" w:customStyle="1" w:styleId="Normal-CurrentMode-Indent1-List2">
+    <w:name w:val="_Normal - Current Mode - Indent 1 - List 2"/>
+    <w:basedOn w:val="Normal-CurrentMode-Indent1"/>
+    <w:autoRedefine/>
+    <w:qFormat/>
+    <w:rsid w:val="007D41E4"/>
+    <w:pPr>
+      <w:ind w:left="720"/>
+    </w:pPr>
+  </w:style>
+  <w:style w:type="paragraph" w:customStyle="1" w:styleId="Code-Subtitle">
+    <w:name w:val="Code - Subtitle"/>
+    <w:basedOn w:val="Normal"/>
+    <w:link w:val="Code-SubtitleChar"/>
+    <w:qFormat/>
+    <w:rsid w:val="007D41E4"/>
+    <w:pPr>
+      <w:spacing w:after="0"/>
+      <w:ind w:left="0" w:firstLine="0"/>
+    </w:pPr>
+    <w:rPr>
+      <w:rFonts w:ascii="Arial Nova Cond Light" w:hAnsi="Arial Nova Cond Light"/>
+      <w:color w:val="C0C0C0"/>
+      <w:spacing w:val="15"/>
+    </w:rPr>
+  </w:style>
+  <w:style w:type="character" w:customStyle="1" w:styleId="Code-SubtitleChar">
+    <w:name w:val="Code - Subtitle Char"/>
+    <w:basedOn w:val="SubtitleChar"/>
+    <w:link w:val="Code-Subtitle"/>
+    <w:rsid w:val="007D41E4"/>
+    <w:rPr>
+      <w:rFonts w:ascii="Arial Nova Cond Light" w:hAnsi="Arial Nova Cond Light"/>
+      <w:color w:val="C0C0C0"/>
+      <w:spacing w:val="15"/>
+      <w:sz w:val="24"/>
+    </w:rPr>
+  </w:style>
+  <w:style w:type="character" w:customStyle="1" w:styleId="CODEInlineAccent1">
+    <w:name w:val="CODE (Inline) Accent 1"/>
+    <w:basedOn w:val="CODEInline"/>
+    <w:uiPriority w:val="1"/>
+    <w:qFormat/>
+    <w:rsid w:val="007D41E4"/>
+    <w:rPr>
+      <w:rFonts w:ascii="JetBrains Mono ExtraLight" w:eastAsiaTheme="minorEastAsia" w:hAnsi="JetBrains Mono ExtraLight" w:cs="Courier New"/>
+      <w:b w:val="0"/>
+      <w:i w:val="0"/>
+      <w:color w:val="CCFF33" w:themeColor="accent1"/>
+      <w:sz w:val="22"/>
+      <w:u w:val="none"/>
+      <w:shd w:val="clear" w:color="auto" w:fill="434343" w:themeFill="background2"/>
+      <w:lang w:eastAsia="ja-JP"/>
+    </w:rPr>
+  </w:style>
+  <w:style w:type="character" w:customStyle="1" w:styleId="CODEInlineAccent2">
+    <w:name w:val="CODE (Inline) Accent 2"/>
+    <w:basedOn w:val="CODEInlineAccent1"/>
+    <w:uiPriority w:val="1"/>
+    <w:qFormat/>
+    <w:rsid w:val="007D41E4"/>
+    <w:rPr>
+      <w:rFonts w:ascii="JetBrains Mono ExtraLight" w:eastAsiaTheme="minorEastAsia" w:hAnsi="JetBrains Mono ExtraLight" w:cs="Courier New"/>
+      <w:b w:val="0"/>
+      <w:i w:val="0"/>
+      <w:color w:val="8D8FD6" w:themeColor="accent2"/>
+      <w:sz w:val="22"/>
+      <w:u w:val="none"/>
+      <w:shd w:val="clear" w:color="auto" w:fill="434343" w:themeFill="background2"/>
+      <w:lang w:eastAsia="ja-JP"/>
+    </w:rPr>
+  </w:style>
+  <w:style w:type="character" w:customStyle="1" w:styleId="CODEInlineAccent3">
+    <w:name w:val="CODE (Inline) Accent 3"/>
+    <w:basedOn w:val="CODEInlineAccent2"/>
+    <w:uiPriority w:val="1"/>
+    <w:qFormat/>
+    <w:rsid w:val="007D41E4"/>
+    <w:rPr>
+      <w:rFonts w:ascii="JetBrains Mono ExtraLight" w:eastAsiaTheme="minorEastAsia" w:hAnsi="JetBrains Mono ExtraLight" w:cs="Courier New"/>
+      <w:b w:val="0"/>
+      <w:i w:val="0"/>
+      <w:color w:val="FF6E70" w:themeColor="accent3"/>
+      <w:sz w:val="22"/>
+      <w:u w:val="none"/>
+      <w:shd w:val="clear" w:color="auto" w:fill="434343" w:themeFill="background2"/>
+      <w:lang w:eastAsia="ja-JP"/>
+    </w:rPr>
+  </w:style>
+  <w:style w:type="character" w:customStyle="1" w:styleId="CODEInlineAccent4">
+    <w:name w:val="CODE (Inline) Accent 4"/>
+    <w:basedOn w:val="CODEInlineAccent3"/>
+    <w:uiPriority w:val="1"/>
+    <w:qFormat/>
+    <w:rsid w:val="007D41E4"/>
+    <w:rPr>
+      <w:rFonts w:ascii="JetBrains Mono ExtraLight" w:eastAsiaTheme="minorEastAsia" w:hAnsi="JetBrains Mono ExtraLight" w:cs="Courier New"/>
+      <w:b w:val="0"/>
+      <w:i w:val="0"/>
+      <w:color w:val="86C1D2" w:themeColor="accent4"/>
+      <w:sz w:val="22"/>
+      <w:u w:val="none"/>
+      <w:shd w:val="clear" w:color="auto" w:fill="434343" w:themeFill="background2"/>
+      <w:lang w:eastAsia="ja-JP"/>
+    </w:rPr>
+  </w:style>
+  <w:style w:type="character" w:customStyle="1" w:styleId="CODEInlineAccent5">
+    <w:name w:val="CODE (Inline) Accent 5"/>
+    <w:basedOn w:val="CODEInlineAccent4"/>
+    <w:uiPriority w:val="1"/>
+    <w:qFormat/>
+    <w:rsid w:val="007D41E4"/>
+    <w:rPr>
+      <w:rFonts w:ascii="JetBrains Mono ExtraLight" w:eastAsiaTheme="minorEastAsia" w:hAnsi="JetBrains Mono ExtraLight" w:cs="Courier New"/>
+      <w:b w:val="0"/>
+      <w:i w:val="0"/>
+      <w:color w:val="9DE3C8" w:themeColor="accent5"/>
+      <w:sz w:val="22"/>
+      <w:u w:val="none"/>
+      <w:shd w:val="clear" w:color="auto" w:fill="434343" w:themeFill="background2"/>
+      <w:lang w:eastAsia="ja-JP"/>
+    </w:rPr>
+  </w:style>
+  <w:style w:type="character" w:customStyle="1" w:styleId="CODEInlineAccent6">
+    <w:name w:val="CODE (Inline) Accent 6"/>
+    <w:basedOn w:val="CODEInlineAccent5"/>
+    <w:uiPriority w:val="1"/>
+    <w:qFormat/>
+    <w:rsid w:val="007D41E4"/>
+    <w:rPr>
+      <w:rFonts w:ascii="JetBrains Mono ExtraLight" w:eastAsiaTheme="minorEastAsia" w:hAnsi="JetBrains Mono ExtraLight" w:cs="Courier New"/>
+      <w:b w:val="0"/>
+      <w:i w:val="0"/>
+      <w:color w:val="9DE3C8" w:themeColor="accent5"/>
+      <w:sz w:val="22"/>
+      <w:u w:val="none"/>
+      <w:shd w:val="clear" w:color="auto" w:fill="434343" w:themeFill="background2"/>
+      <w:lang w:eastAsia="ja-JP"/>
     </w:rPr>
   </w:style>
 </w:styles>

</xml_diff>